<commit_message>
Upgrade report for customer
</commit_message>
<xml_diff>
--- a/information_security/Documents/Инструкция пользователя.docx
+++ b/information_security/Documents/Инструкция пользователя.docx
@@ -781,8 +781,6 @@
           <w:szCs w:val="28"/>
         </w:rPr>
       </w:pPr>
-      <w:bookmarkStart w:id="0" w:name="_GoBack"/>
-      <w:bookmarkEnd w:id="0"/>
     </w:p>
     <w:p>
       <w:pPr>
@@ -811,7 +809,7 @@
           <w:color w:val="auto"/>
         </w:rPr>
       </w:pPr>
-      <w:bookmarkStart w:id="1" w:name="_Toc511682456"/>
+      <w:bookmarkStart w:id="0" w:name="_Toc511682456"/>
       <w:r>
         <w:rPr>
           <w:rFonts w:ascii="Times New Roman" w:hAnsi="Times New Roman" w:cs="Times New Roman"/>
@@ -820,7 +818,7 @@
         <w:lastRenderedPageBreak/>
         <w:t>Шифр Цезаря</w:t>
       </w:r>
-      <w:bookmarkEnd w:id="1"/>
+      <w:bookmarkEnd w:id="0"/>
     </w:p>
     <w:p>
       <w:pPr>
@@ -1117,7 +1115,7 @@
           <w:color w:val="auto"/>
         </w:rPr>
       </w:pPr>
-      <w:bookmarkStart w:id="2" w:name="_Toc511682457"/>
+      <w:bookmarkStart w:id="1" w:name="_Toc511682457"/>
       <w:r>
         <w:rPr>
           <w:rFonts w:ascii="Times New Roman" w:hAnsi="Times New Roman" w:cs="Times New Roman"/>
@@ -1127,7 +1125,7 @@
         <w:lastRenderedPageBreak/>
         <w:t>XOR</w:t>
       </w:r>
-      <w:bookmarkEnd w:id="2"/>
+      <w:bookmarkEnd w:id="1"/>
     </w:p>
     <w:p>
       <w:pPr>
@@ -1409,7 +1407,7 @@
           <w:color w:val="auto"/>
         </w:rPr>
       </w:pPr>
-      <w:bookmarkStart w:id="3" w:name="_Toc511682458"/>
+      <w:bookmarkStart w:id="2" w:name="_Toc511682458"/>
       <w:r>
         <w:rPr>
           <w:rFonts w:ascii="Times New Roman" w:hAnsi="Times New Roman" w:cs="Times New Roman"/>
@@ -1418,7 +1416,7 @@
         <w:lastRenderedPageBreak/>
         <w:t>Случайное перемешивание</w:t>
       </w:r>
-      <w:bookmarkEnd w:id="3"/>
+      <w:bookmarkEnd w:id="2"/>
     </w:p>
     <w:p>
       <w:pPr>
@@ -1579,7 +1577,7 @@
           <w:color w:val="auto"/>
         </w:rPr>
       </w:pPr>
-      <w:bookmarkStart w:id="4" w:name="_Toc511682459"/>
+      <w:bookmarkStart w:id="3" w:name="_Toc511682459"/>
       <w:r>
         <w:rPr>
           <w:rFonts w:ascii="Times New Roman" w:hAnsi="Times New Roman" w:cs="Times New Roman"/>
@@ -1588,7 +1586,7 @@
         <w:lastRenderedPageBreak/>
         <w:t>Блочная перестановка</w:t>
       </w:r>
-      <w:bookmarkEnd w:id="4"/>
+      <w:bookmarkEnd w:id="3"/>
     </w:p>
     <w:p>
       <w:pPr>
@@ -1865,7 +1863,7 @@
           <w:color w:val="auto"/>
         </w:rPr>
       </w:pPr>
-      <w:bookmarkStart w:id="5" w:name="_Toc511682460"/>
+      <w:bookmarkStart w:id="4" w:name="_Toc511682460"/>
       <w:r>
         <w:rPr>
           <w:rFonts w:ascii="Times New Roman" w:hAnsi="Times New Roman" w:cs="Times New Roman"/>
@@ -1874,7 +1872,7 @@
         <w:lastRenderedPageBreak/>
         <w:t>Комбинированное шифрование</w:t>
       </w:r>
-      <w:bookmarkEnd w:id="5"/>
+      <w:bookmarkEnd w:id="4"/>
     </w:p>
     <w:p>
       <w:pPr>
@@ -2389,7 +2387,12 @@
       </w:pPr>
       <w:r>
         <w:lastRenderedPageBreak/>
-        <w:t>Если требуется скопировать полученный результат для дальнейших манипуляций, то для этого достаточно нажать один раз левой кнопкой мыши на кнопке «Копировать результат» (рисунок 24).</w:t>
+        <w:t>Е</w:t>
+      </w:r>
+      <w:bookmarkStart w:id="5" w:name="_GoBack"/>
+      <w:bookmarkEnd w:id="5"/>
+      <w:r>
+        <w:t>сли требуется скопировать полученный результат для дальнейших манипуляций, то для этого достаточно нажать один раз левой кнопкой мыши на кнопке «Копировать результат» (рисунок 24).</w:t>
       </w:r>
       <w:r>
         <w:t xml:space="preserve"> Содержимое поля «Результат шифрования»</w:t>
@@ -2462,7 +2465,6 @@
     <w:p>
       <w:pPr>
         <w:pStyle w:val="a9"/>
-        <w:ind w:firstLine="0"/>
       </w:pPr>
       <w:r>
         <w:t>Желаем приятного использования!</w:t>
@@ -2555,7 +2557,7 @@
             <w:noProof/>
             <w:sz w:val="24"/>
           </w:rPr>
-          <w:t>2</w:t>
+          <w:t>21</w:t>
         </w:r>
         <w:r>
           <w:rPr>
@@ -3437,7 +3439,7 @@
 </file>
 
 <file path=customXml/itemProps1.xml><?xml version="1.0" encoding="utf-8"?>
-<ds:datastoreItem xmlns:ds="http://schemas.openxmlformats.org/officeDocument/2006/customXml" ds:itemID="{1FF5750C-E93D-4240-8875-DCDC033923F4}">
+<ds:datastoreItem xmlns:ds="http://schemas.openxmlformats.org/officeDocument/2006/customXml" ds:itemID="{465F730D-EA6E-4270-AFBB-55776E7C42D9}">
   <ds:schemaRefs>
     <ds:schemaRef ds:uri="http://schemas.openxmlformats.org/officeDocument/2006/bibliography"/>
   </ds:schemaRefs>

</xml_diff>

<commit_message>
Fix instruction for user
</commit_message>
<xml_diff>
--- a/information_security/Documents/Инструкция пользователя.docx
+++ b/information_security/Documents/Инструкция пользователя.docx
@@ -164,7 +164,7 @@
           <w:sz w:val="32"/>
           <w:szCs w:val="28"/>
         </w:rPr>
-        <w:t>Инструкция пользователя</w:t>
+        <w:t>ИНСТРУКЦИЯ ПОЛЬЗОВАТЕЛЯ</w:t>
       </w:r>
     </w:p>
     <w:p>
@@ -216,19 +216,20 @@
               <w:rFonts w:ascii="Times New Roman" w:hAnsi="Times New Roman" w:cs="Times New Roman"/>
               <w:sz w:val="32"/>
             </w:rPr>
-            <w:t>Содержание</w:t>
+            <w:t>СОДЕРЖАНИЕ</w:t>
           </w:r>
         </w:p>
         <w:p>
           <w:pPr>
             <w:pStyle w:val="11"/>
             <w:tabs>
+              <w:tab w:val="left" w:pos="440"/>
               <w:tab w:val="right" w:leader="dot" w:pos="9628"/>
             </w:tabs>
             <w:rPr>
               <w:rFonts w:ascii="Times New Roman" w:eastAsiaTheme="minorEastAsia" w:hAnsi="Times New Roman" w:cs="Times New Roman"/>
               <w:noProof/>
-              <w:sz w:val="28"/>
+              <w:sz w:val="24"/>
               <w:lang w:eastAsia="ru-RU"/>
             </w:rPr>
           </w:pPr>
@@ -253,31 +254,49 @@
             </w:rPr>
             <w:fldChar w:fldCharType="separate"/>
           </w:r>
-          <w:hyperlink w:anchor="_Toc511682456" w:history="1">
+          <w:hyperlink w:anchor="_Toc515323706" w:history="1">
             <w:r>
               <w:rPr>
                 <w:rStyle w:val="a8"/>
                 <w:rFonts w:ascii="Times New Roman" w:hAnsi="Times New Roman" w:cs="Times New Roman"/>
                 <w:noProof/>
-                <w:sz w:val="28"/>
-              </w:rPr>
-              <w:t>Шифр Цезаря</w:t>
-            </w:r>
-            <w:r>
-              <w:rPr>
-                <w:rFonts w:ascii="Times New Roman" w:hAnsi="Times New Roman" w:cs="Times New Roman"/>
-                <w:noProof/>
-                <w:webHidden/>
-                <w:sz w:val="28"/>
+                <w:sz w:val="24"/>
+              </w:rPr>
+              <w:t>1.</w:t>
+            </w:r>
+            <w:r>
+              <w:rPr>
+                <w:rFonts w:ascii="Times New Roman" w:eastAsiaTheme="minorEastAsia" w:hAnsi="Times New Roman" w:cs="Times New Roman"/>
+                <w:noProof/>
+                <w:sz w:val="24"/>
+                <w:lang w:eastAsia="ru-RU"/>
               </w:rPr>
               <w:tab/>
             </w:r>
             <w:r>
               <w:rPr>
-                <w:rFonts w:ascii="Times New Roman" w:hAnsi="Times New Roman" w:cs="Times New Roman"/>
-                <w:noProof/>
-                <w:webHidden/>
-                <w:sz w:val="28"/>
+                <w:rStyle w:val="a8"/>
+                <w:rFonts w:ascii="Times New Roman" w:hAnsi="Times New Roman" w:cs="Times New Roman"/>
+                <w:noProof/>
+                <w:sz w:val="24"/>
+              </w:rPr>
+              <w:t>АЛГОРИТМ ЦЕЗАРЯ</w:t>
+            </w:r>
+            <w:r>
+              <w:rPr>
+                <w:rFonts w:ascii="Times New Roman" w:hAnsi="Times New Roman" w:cs="Times New Roman"/>
+                <w:noProof/>
+                <w:webHidden/>
+                <w:sz w:val="24"/>
+              </w:rPr>
+              <w:tab/>
+            </w:r>
+            <w:r>
+              <w:rPr>
+                <w:rFonts w:ascii="Times New Roman" w:hAnsi="Times New Roman" w:cs="Times New Roman"/>
+                <w:noProof/>
+                <w:webHidden/>
+                <w:sz w:val="24"/>
               </w:rPr>
               <w:fldChar w:fldCharType="begin"/>
             </w:r>
@@ -286,24 +305,24 @@
                 <w:rFonts w:ascii="Times New Roman" w:hAnsi="Times New Roman" w:cs="Times New Roman"/>
                 <w:noProof/>
                 <w:webHidden/>
-                <w:sz w:val="28"/>
-              </w:rPr>
-              <w:instrText xml:space="preserve"> PAGEREF _Toc511682456 \h </w:instrText>
-            </w:r>
-            <w:r>
-              <w:rPr>
-                <w:rFonts w:ascii="Times New Roman" w:hAnsi="Times New Roman" w:cs="Times New Roman"/>
-                <w:noProof/>
-                <w:webHidden/>
-                <w:sz w:val="28"/>
-              </w:rPr>
-            </w:r>
-            <w:r>
-              <w:rPr>
-                <w:rFonts w:ascii="Times New Roman" w:hAnsi="Times New Roman" w:cs="Times New Roman"/>
-                <w:noProof/>
-                <w:webHidden/>
-                <w:sz w:val="28"/>
+                <w:sz w:val="24"/>
+              </w:rPr>
+              <w:instrText xml:space="preserve"> PAGEREF _Toc515323706 \h </w:instrText>
+            </w:r>
+            <w:r>
+              <w:rPr>
+                <w:rFonts w:ascii="Times New Roman" w:hAnsi="Times New Roman" w:cs="Times New Roman"/>
+                <w:noProof/>
+                <w:webHidden/>
+                <w:sz w:val="24"/>
+              </w:rPr>
+            </w:r>
+            <w:r>
+              <w:rPr>
+                <w:rFonts w:ascii="Times New Roman" w:hAnsi="Times New Roman" w:cs="Times New Roman"/>
+                <w:noProof/>
+                <w:webHidden/>
+                <w:sz w:val="24"/>
               </w:rPr>
               <w:fldChar w:fldCharType="separate"/>
             </w:r>
@@ -312,7 +331,7 @@
                 <w:rFonts w:ascii="Times New Roman" w:hAnsi="Times New Roman" w:cs="Times New Roman"/>
                 <w:noProof/>
                 <w:webHidden/>
-                <w:sz w:val="28"/>
+                <w:sz w:val="24"/>
               </w:rPr>
               <w:t>3</w:t>
             </w:r>
@@ -321,7 +340,432 @@
                 <w:rFonts w:ascii="Times New Roman" w:hAnsi="Times New Roman" w:cs="Times New Roman"/>
                 <w:noProof/>
                 <w:webHidden/>
-                <w:sz w:val="28"/>
+                <w:sz w:val="24"/>
+              </w:rPr>
+              <w:fldChar w:fldCharType="end"/>
+            </w:r>
+          </w:hyperlink>
+        </w:p>
+        <w:p>
+          <w:pPr>
+            <w:pStyle w:val="11"/>
+            <w:tabs>
+              <w:tab w:val="left" w:pos="440"/>
+              <w:tab w:val="right" w:leader="dot" w:pos="9628"/>
+            </w:tabs>
+            <w:rPr>
+              <w:rFonts w:ascii="Times New Roman" w:eastAsiaTheme="minorEastAsia" w:hAnsi="Times New Roman" w:cs="Times New Roman"/>
+              <w:noProof/>
+              <w:sz w:val="24"/>
+              <w:lang w:eastAsia="ru-RU"/>
+            </w:rPr>
+          </w:pPr>
+          <w:hyperlink w:anchor="_Toc515323707" w:history="1">
+            <w:r>
+              <w:rPr>
+                <w:rStyle w:val="a8"/>
+                <w:rFonts w:ascii="Times New Roman" w:hAnsi="Times New Roman" w:cs="Times New Roman"/>
+                <w:noProof/>
+                <w:sz w:val="24"/>
+              </w:rPr>
+              <w:t>2.</w:t>
+            </w:r>
+            <w:r>
+              <w:rPr>
+                <w:rFonts w:ascii="Times New Roman" w:eastAsiaTheme="minorEastAsia" w:hAnsi="Times New Roman" w:cs="Times New Roman"/>
+                <w:noProof/>
+                <w:sz w:val="24"/>
+                <w:lang w:eastAsia="ru-RU"/>
+              </w:rPr>
+              <w:tab/>
+            </w:r>
+            <w:r>
+              <w:rPr>
+                <w:rStyle w:val="a8"/>
+                <w:rFonts w:ascii="Times New Roman" w:hAnsi="Times New Roman" w:cs="Times New Roman"/>
+                <w:noProof/>
+                <w:sz w:val="24"/>
+                <w:lang w:val="en-US"/>
+              </w:rPr>
+              <w:t>XOR</w:t>
+            </w:r>
+            <w:r>
+              <w:rPr>
+                <w:rFonts w:ascii="Times New Roman" w:hAnsi="Times New Roman" w:cs="Times New Roman"/>
+                <w:noProof/>
+                <w:webHidden/>
+                <w:sz w:val="24"/>
+              </w:rPr>
+              <w:tab/>
+            </w:r>
+            <w:r>
+              <w:rPr>
+                <w:rFonts w:ascii="Times New Roman" w:hAnsi="Times New Roman" w:cs="Times New Roman"/>
+                <w:noProof/>
+                <w:webHidden/>
+                <w:sz w:val="24"/>
+              </w:rPr>
+              <w:fldChar w:fldCharType="begin"/>
+            </w:r>
+            <w:r>
+              <w:rPr>
+                <w:rFonts w:ascii="Times New Roman" w:hAnsi="Times New Roman" w:cs="Times New Roman"/>
+                <w:noProof/>
+                <w:webHidden/>
+                <w:sz w:val="24"/>
+              </w:rPr>
+              <w:instrText xml:space="preserve"> PAGEREF _Toc515323707 \h </w:instrText>
+            </w:r>
+            <w:r>
+              <w:rPr>
+                <w:rFonts w:ascii="Times New Roman" w:hAnsi="Times New Roman" w:cs="Times New Roman"/>
+                <w:noProof/>
+                <w:webHidden/>
+                <w:sz w:val="24"/>
+              </w:rPr>
+            </w:r>
+            <w:r>
+              <w:rPr>
+                <w:rFonts w:ascii="Times New Roman" w:hAnsi="Times New Roman" w:cs="Times New Roman"/>
+                <w:noProof/>
+                <w:webHidden/>
+                <w:sz w:val="24"/>
+              </w:rPr>
+              <w:fldChar w:fldCharType="separate"/>
+            </w:r>
+            <w:r>
+              <w:rPr>
+                <w:rFonts w:ascii="Times New Roman" w:hAnsi="Times New Roman" w:cs="Times New Roman"/>
+                <w:noProof/>
+                <w:webHidden/>
+                <w:sz w:val="24"/>
+              </w:rPr>
+              <w:t>7</w:t>
+            </w:r>
+            <w:r>
+              <w:rPr>
+                <w:rFonts w:ascii="Times New Roman" w:hAnsi="Times New Roman" w:cs="Times New Roman"/>
+                <w:noProof/>
+                <w:webHidden/>
+                <w:sz w:val="24"/>
+              </w:rPr>
+              <w:fldChar w:fldCharType="end"/>
+            </w:r>
+          </w:hyperlink>
+        </w:p>
+        <w:p>
+          <w:pPr>
+            <w:pStyle w:val="11"/>
+            <w:tabs>
+              <w:tab w:val="left" w:pos="440"/>
+              <w:tab w:val="right" w:leader="dot" w:pos="9628"/>
+            </w:tabs>
+            <w:rPr>
+              <w:rFonts w:ascii="Times New Roman" w:eastAsiaTheme="minorEastAsia" w:hAnsi="Times New Roman" w:cs="Times New Roman"/>
+              <w:noProof/>
+              <w:sz w:val="24"/>
+              <w:lang w:eastAsia="ru-RU"/>
+            </w:rPr>
+          </w:pPr>
+          <w:hyperlink w:anchor="_Toc515323708" w:history="1">
+            <w:r>
+              <w:rPr>
+                <w:rStyle w:val="a8"/>
+                <w:rFonts w:ascii="Times New Roman" w:hAnsi="Times New Roman" w:cs="Times New Roman"/>
+                <w:noProof/>
+                <w:sz w:val="24"/>
+              </w:rPr>
+              <w:t>3.</w:t>
+            </w:r>
+            <w:r>
+              <w:rPr>
+                <w:rFonts w:ascii="Times New Roman" w:eastAsiaTheme="minorEastAsia" w:hAnsi="Times New Roman" w:cs="Times New Roman"/>
+                <w:noProof/>
+                <w:sz w:val="24"/>
+                <w:lang w:eastAsia="ru-RU"/>
+              </w:rPr>
+              <w:tab/>
+            </w:r>
+            <w:r>
+              <w:rPr>
+                <w:rStyle w:val="a8"/>
+                <w:rFonts w:ascii="Times New Roman" w:hAnsi="Times New Roman" w:cs="Times New Roman"/>
+                <w:noProof/>
+                <w:sz w:val="24"/>
+              </w:rPr>
+              <w:t>СЛУЧАЙНОЕ ПЕРЕМЕШИВАНИЕ</w:t>
+            </w:r>
+            <w:r>
+              <w:rPr>
+                <w:rFonts w:ascii="Times New Roman" w:hAnsi="Times New Roman" w:cs="Times New Roman"/>
+                <w:noProof/>
+                <w:webHidden/>
+                <w:sz w:val="24"/>
+              </w:rPr>
+              <w:tab/>
+            </w:r>
+            <w:r>
+              <w:rPr>
+                <w:rFonts w:ascii="Times New Roman" w:hAnsi="Times New Roman" w:cs="Times New Roman"/>
+                <w:noProof/>
+                <w:webHidden/>
+                <w:sz w:val="24"/>
+              </w:rPr>
+              <w:fldChar w:fldCharType="begin"/>
+            </w:r>
+            <w:r>
+              <w:rPr>
+                <w:rFonts w:ascii="Times New Roman" w:hAnsi="Times New Roman" w:cs="Times New Roman"/>
+                <w:noProof/>
+                <w:webHidden/>
+                <w:sz w:val="24"/>
+              </w:rPr>
+              <w:instrText xml:space="preserve"> PAGEREF _Toc515323708 \h </w:instrText>
+            </w:r>
+            <w:r>
+              <w:rPr>
+                <w:rFonts w:ascii="Times New Roman" w:hAnsi="Times New Roman" w:cs="Times New Roman"/>
+                <w:noProof/>
+                <w:webHidden/>
+                <w:sz w:val="24"/>
+              </w:rPr>
+            </w:r>
+            <w:r>
+              <w:rPr>
+                <w:rFonts w:ascii="Times New Roman" w:hAnsi="Times New Roman" w:cs="Times New Roman"/>
+                <w:noProof/>
+                <w:webHidden/>
+                <w:sz w:val="24"/>
+              </w:rPr>
+              <w:fldChar w:fldCharType="separate"/>
+            </w:r>
+            <w:r>
+              <w:rPr>
+                <w:rFonts w:ascii="Times New Roman" w:hAnsi="Times New Roman" w:cs="Times New Roman"/>
+                <w:noProof/>
+                <w:webHidden/>
+                <w:sz w:val="24"/>
+              </w:rPr>
+              <w:t>11</w:t>
+            </w:r>
+            <w:r>
+              <w:rPr>
+                <w:rFonts w:ascii="Times New Roman" w:hAnsi="Times New Roman" w:cs="Times New Roman"/>
+                <w:noProof/>
+                <w:webHidden/>
+                <w:sz w:val="24"/>
+              </w:rPr>
+              <w:fldChar w:fldCharType="end"/>
+            </w:r>
+          </w:hyperlink>
+        </w:p>
+        <w:p>
+          <w:pPr>
+            <w:pStyle w:val="11"/>
+            <w:tabs>
+              <w:tab w:val="left" w:pos="440"/>
+              <w:tab w:val="right" w:leader="dot" w:pos="9628"/>
+            </w:tabs>
+            <w:rPr>
+              <w:rFonts w:ascii="Times New Roman" w:eastAsiaTheme="minorEastAsia" w:hAnsi="Times New Roman" w:cs="Times New Roman"/>
+              <w:noProof/>
+              <w:sz w:val="24"/>
+              <w:lang w:eastAsia="ru-RU"/>
+            </w:rPr>
+          </w:pPr>
+          <w:hyperlink w:anchor="_Toc515323709" w:history="1">
+            <w:r>
+              <w:rPr>
+                <w:rStyle w:val="a8"/>
+                <w:rFonts w:ascii="Times New Roman" w:hAnsi="Times New Roman" w:cs="Times New Roman"/>
+                <w:noProof/>
+                <w:sz w:val="24"/>
+              </w:rPr>
+              <w:t>4.</w:t>
+            </w:r>
+            <w:r>
+              <w:rPr>
+                <w:rFonts w:ascii="Times New Roman" w:eastAsiaTheme="minorEastAsia" w:hAnsi="Times New Roman" w:cs="Times New Roman"/>
+                <w:noProof/>
+                <w:sz w:val="24"/>
+                <w:lang w:eastAsia="ru-RU"/>
+              </w:rPr>
+              <w:tab/>
+            </w:r>
+            <w:r>
+              <w:rPr>
+                <w:rStyle w:val="a8"/>
+                <w:rFonts w:ascii="Times New Roman" w:hAnsi="Times New Roman" w:cs="Times New Roman"/>
+                <w:noProof/>
+                <w:sz w:val="24"/>
+              </w:rPr>
+              <w:t>БЛОЧНАЯ ПЕРЕСТАНОВКА</w:t>
+            </w:r>
+            <w:r>
+              <w:rPr>
+                <w:rFonts w:ascii="Times New Roman" w:hAnsi="Times New Roman" w:cs="Times New Roman"/>
+                <w:noProof/>
+                <w:webHidden/>
+                <w:sz w:val="24"/>
+              </w:rPr>
+              <w:tab/>
+            </w:r>
+            <w:r>
+              <w:rPr>
+                <w:rFonts w:ascii="Times New Roman" w:hAnsi="Times New Roman" w:cs="Times New Roman"/>
+                <w:noProof/>
+                <w:webHidden/>
+                <w:sz w:val="24"/>
+              </w:rPr>
+              <w:fldChar w:fldCharType="begin"/>
+            </w:r>
+            <w:r>
+              <w:rPr>
+                <w:rFonts w:ascii="Times New Roman" w:hAnsi="Times New Roman" w:cs="Times New Roman"/>
+                <w:noProof/>
+                <w:webHidden/>
+                <w:sz w:val="24"/>
+              </w:rPr>
+              <w:instrText xml:space="preserve"> PAGEREF _Toc515323709 \h </w:instrText>
+            </w:r>
+            <w:r>
+              <w:rPr>
+                <w:rFonts w:ascii="Times New Roman" w:hAnsi="Times New Roman" w:cs="Times New Roman"/>
+                <w:noProof/>
+                <w:webHidden/>
+                <w:sz w:val="24"/>
+              </w:rPr>
+            </w:r>
+            <w:r>
+              <w:rPr>
+                <w:rFonts w:ascii="Times New Roman" w:hAnsi="Times New Roman" w:cs="Times New Roman"/>
+                <w:noProof/>
+                <w:webHidden/>
+                <w:sz w:val="24"/>
+              </w:rPr>
+              <w:fldChar w:fldCharType="separate"/>
+            </w:r>
+            <w:r>
+              <w:rPr>
+                <w:rFonts w:ascii="Times New Roman" w:hAnsi="Times New Roman" w:cs="Times New Roman"/>
+                <w:noProof/>
+                <w:webHidden/>
+                <w:sz w:val="24"/>
+              </w:rPr>
+              <w:t>14</w:t>
+            </w:r>
+            <w:r>
+              <w:rPr>
+                <w:rFonts w:ascii="Times New Roman" w:hAnsi="Times New Roman" w:cs="Times New Roman"/>
+                <w:noProof/>
+                <w:webHidden/>
+                <w:sz w:val="24"/>
+              </w:rPr>
+              <w:fldChar w:fldCharType="end"/>
+            </w:r>
+          </w:hyperlink>
+        </w:p>
+        <w:p>
+          <w:pPr>
+            <w:pStyle w:val="11"/>
+            <w:tabs>
+              <w:tab w:val="left" w:pos="440"/>
+              <w:tab w:val="right" w:leader="dot" w:pos="9628"/>
+            </w:tabs>
+            <w:rPr>
+              <w:rFonts w:ascii="Times New Roman" w:eastAsiaTheme="minorEastAsia" w:hAnsi="Times New Roman" w:cs="Times New Roman"/>
+              <w:noProof/>
+              <w:sz w:val="24"/>
+              <w:lang w:eastAsia="ru-RU"/>
+            </w:rPr>
+          </w:pPr>
+          <w:hyperlink w:anchor="_Toc515323710" w:history="1">
+            <w:r>
+              <w:rPr>
+                <w:rStyle w:val="a8"/>
+                <w:rFonts w:ascii="Times New Roman" w:hAnsi="Times New Roman" w:cs="Times New Roman"/>
+                <w:noProof/>
+                <w:sz w:val="24"/>
+              </w:rPr>
+              <w:t>5.</w:t>
+            </w:r>
+            <w:r>
+              <w:rPr>
+                <w:rFonts w:ascii="Times New Roman" w:eastAsiaTheme="minorEastAsia" w:hAnsi="Times New Roman" w:cs="Times New Roman"/>
+                <w:noProof/>
+                <w:sz w:val="24"/>
+                <w:lang w:eastAsia="ru-RU"/>
+              </w:rPr>
+              <w:tab/>
+            </w:r>
+            <w:r>
+              <w:rPr>
+                <w:rStyle w:val="a8"/>
+                <w:rFonts w:ascii="Times New Roman" w:hAnsi="Times New Roman" w:cs="Times New Roman"/>
+                <w:noProof/>
+                <w:sz w:val="24"/>
+              </w:rPr>
+              <w:t>КОМБИНИРОВАННОЕ ШИФРОВАНИЕ</w:t>
+            </w:r>
+            <w:r>
+              <w:rPr>
+                <w:rFonts w:ascii="Times New Roman" w:hAnsi="Times New Roman" w:cs="Times New Roman"/>
+                <w:noProof/>
+                <w:webHidden/>
+                <w:sz w:val="24"/>
+              </w:rPr>
+              <w:tab/>
+            </w:r>
+            <w:r>
+              <w:rPr>
+                <w:rFonts w:ascii="Times New Roman" w:hAnsi="Times New Roman" w:cs="Times New Roman"/>
+                <w:noProof/>
+                <w:webHidden/>
+                <w:sz w:val="24"/>
+              </w:rPr>
+              <w:fldChar w:fldCharType="begin"/>
+            </w:r>
+            <w:r>
+              <w:rPr>
+                <w:rFonts w:ascii="Times New Roman" w:hAnsi="Times New Roman" w:cs="Times New Roman"/>
+                <w:noProof/>
+                <w:webHidden/>
+                <w:sz w:val="24"/>
+              </w:rPr>
+              <w:instrText xml:space="preserve"> PAGEREF _Toc515323710 \h </w:instrText>
+            </w:r>
+            <w:r>
+              <w:rPr>
+                <w:rFonts w:ascii="Times New Roman" w:hAnsi="Times New Roman" w:cs="Times New Roman"/>
+                <w:noProof/>
+                <w:webHidden/>
+                <w:sz w:val="24"/>
+              </w:rPr>
+            </w:r>
+            <w:r>
+              <w:rPr>
+                <w:rFonts w:ascii="Times New Roman" w:hAnsi="Times New Roman" w:cs="Times New Roman"/>
+                <w:noProof/>
+                <w:webHidden/>
+                <w:sz w:val="24"/>
+              </w:rPr>
+              <w:fldChar w:fldCharType="separate"/>
+            </w:r>
+            <w:r>
+              <w:rPr>
+                <w:rFonts w:ascii="Times New Roman" w:hAnsi="Times New Roman" w:cs="Times New Roman"/>
+                <w:noProof/>
+                <w:webHidden/>
+                <w:sz w:val="24"/>
+              </w:rPr>
+              <w:t>19</w:t>
+            </w:r>
+            <w:r>
+              <w:rPr>
+                <w:rFonts w:ascii="Times New Roman" w:hAnsi="Times New Roman" w:cs="Times New Roman"/>
+                <w:noProof/>
+                <w:webHidden/>
+                <w:sz w:val="24"/>
               </w:rPr>
               <w:fldChar w:fldCharType="end"/>
             </w:r>
@@ -336,27 +780,26 @@
             <w:rPr>
               <w:rFonts w:ascii="Times New Roman" w:eastAsiaTheme="minorEastAsia" w:hAnsi="Times New Roman" w:cs="Times New Roman"/>
               <w:noProof/>
-              <w:sz w:val="28"/>
+              <w:sz w:val="24"/>
               <w:lang w:eastAsia="ru-RU"/>
             </w:rPr>
           </w:pPr>
-          <w:hyperlink w:anchor="_Toc511682457" w:history="1">
+          <w:hyperlink w:anchor="_Toc515323711" w:history="1">
             <w:r>
               <w:rPr>
                 <w:rStyle w:val="a8"/>
                 <w:rFonts w:ascii="Times New Roman" w:hAnsi="Times New Roman" w:cs="Times New Roman"/>
                 <w:noProof/>
-                <w:sz w:val="28"/>
-                <w:lang w:val="en-US"/>
-              </w:rPr>
-              <w:t>XOR</w:t>
-            </w:r>
-            <w:r>
-              <w:rPr>
-                <w:rFonts w:ascii="Times New Roman" w:hAnsi="Times New Roman" w:cs="Times New Roman"/>
-                <w:noProof/>
-                <w:webHidden/>
-                <w:sz w:val="28"/>
+                <w:sz w:val="24"/>
+              </w:rPr>
+              <w:t>ЗАКЛЮЧЕНИЕ</w:t>
+            </w:r>
+            <w:r>
+              <w:rPr>
+                <w:rFonts w:ascii="Times New Roman" w:hAnsi="Times New Roman" w:cs="Times New Roman"/>
+                <w:noProof/>
+                <w:webHidden/>
+                <w:sz w:val="24"/>
               </w:rPr>
               <w:tab/>
             </w:r>
@@ -365,7 +808,7 @@
                 <w:rFonts w:ascii="Times New Roman" w:hAnsi="Times New Roman" w:cs="Times New Roman"/>
                 <w:noProof/>
                 <w:webHidden/>
-                <w:sz w:val="28"/>
+                <w:sz w:val="24"/>
               </w:rPr>
               <w:fldChar w:fldCharType="begin"/>
             </w:r>
@@ -374,24 +817,24 @@
                 <w:rFonts w:ascii="Times New Roman" w:hAnsi="Times New Roman" w:cs="Times New Roman"/>
                 <w:noProof/>
                 <w:webHidden/>
-                <w:sz w:val="28"/>
-              </w:rPr>
-              <w:instrText xml:space="preserve"> PAGEREF _Toc511682457 \h </w:instrText>
-            </w:r>
-            <w:r>
-              <w:rPr>
-                <w:rFonts w:ascii="Times New Roman" w:hAnsi="Times New Roman" w:cs="Times New Roman"/>
-                <w:noProof/>
-                <w:webHidden/>
-                <w:sz w:val="28"/>
-              </w:rPr>
-            </w:r>
-            <w:r>
-              <w:rPr>
-                <w:rFonts w:ascii="Times New Roman" w:hAnsi="Times New Roman" w:cs="Times New Roman"/>
-                <w:noProof/>
-                <w:webHidden/>
-                <w:sz w:val="28"/>
+                <w:sz w:val="24"/>
+              </w:rPr>
+              <w:instrText xml:space="preserve"> PAGEREF _Toc515323711 \h </w:instrText>
+            </w:r>
+            <w:r>
+              <w:rPr>
+                <w:rFonts w:ascii="Times New Roman" w:hAnsi="Times New Roman" w:cs="Times New Roman"/>
+                <w:noProof/>
+                <w:webHidden/>
+                <w:sz w:val="24"/>
+              </w:rPr>
+            </w:r>
+            <w:r>
+              <w:rPr>
+                <w:rFonts w:ascii="Times New Roman" w:hAnsi="Times New Roman" w:cs="Times New Roman"/>
+                <w:noProof/>
+                <w:webHidden/>
+                <w:sz w:val="24"/>
               </w:rPr>
               <w:fldChar w:fldCharType="separate"/>
             </w:r>
@@ -400,363 +843,16 @@
                 <w:rFonts w:ascii="Times New Roman" w:hAnsi="Times New Roman" w:cs="Times New Roman"/>
                 <w:noProof/>
                 <w:webHidden/>
-                <w:sz w:val="28"/>
-              </w:rPr>
-              <w:t>7</w:t>
-            </w:r>
-            <w:r>
-              <w:rPr>
-                <w:rFonts w:ascii="Times New Roman" w:hAnsi="Times New Roman" w:cs="Times New Roman"/>
-                <w:noProof/>
-                <w:webHidden/>
-                <w:sz w:val="28"/>
-              </w:rPr>
-              <w:fldChar w:fldCharType="end"/>
-            </w:r>
-          </w:hyperlink>
-        </w:p>
-        <w:p>
-          <w:pPr>
-            <w:pStyle w:val="11"/>
-            <w:tabs>
-              <w:tab w:val="right" w:leader="dot" w:pos="9628"/>
-            </w:tabs>
-            <w:rPr>
-              <w:rFonts w:ascii="Times New Roman" w:eastAsiaTheme="minorEastAsia" w:hAnsi="Times New Roman" w:cs="Times New Roman"/>
-              <w:noProof/>
-              <w:sz w:val="28"/>
-              <w:lang w:eastAsia="ru-RU"/>
-            </w:rPr>
-          </w:pPr>
-          <w:hyperlink w:anchor="_Toc511682458" w:history="1">
-            <w:r>
-              <w:rPr>
-                <w:rStyle w:val="a8"/>
-                <w:rFonts w:ascii="Times New Roman" w:hAnsi="Times New Roman" w:cs="Times New Roman"/>
-                <w:noProof/>
-                <w:sz w:val="28"/>
-              </w:rPr>
-              <w:t>Случайное перемешивание</w:t>
-            </w:r>
-            <w:r>
-              <w:rPr>
-                <w:rFonts w:ascii="Times New Roman" w:hAnsi="Times New Roman" w:cs="Times New Roman"/>
-                <w:noProof/>
-                <w:webHidden/>
-                <w:sz w:val="28"/>
-              </w:rPr>
-              <w:tab/>
-            </w:r>
-            <w:r>
-              <w:rPr>
-                <w:rFonts w:ascii="Times New Roman" w:hAnsi="Times New Roman" w:cs="Times New Roman"/>
-                <w:noProof/>
-                <w:webHidden/>
-                <w:sz w:val="28"/>
-              </w:rPr>
-              <w:fldChar w:fldCharType="begin"/>
-            </w:r>
-            <w:r>
-              <w:rPr>
-                <w:rFonts w:ascii="Times New Roman" w:hAnsi="Times New Roman" w:cs="Times New Roman"/>
-                <w:noProof/>
-                <w:webHidden/>
-                <w:sz w:val="28"/>
-              </w:rPr>
-              <w:instrText xml:space="preserve"> PAGEREF _Toc511682458 \h </w:instrText>
-            </w:r>
-            <w:r>
-              <w:rPr>
-                <w:rFonts w:ascii="Times New Roman" w:hAnsi="Times New Roman" w:cs="Times New Roman"/>
-                <w:noProof/>
-                <w:webHidden/>
-                <w:sz w:val="28"/>
-              </w:rPr>
-            </w:r>
-            <w:r>
-              <w:rPr>
-                <w:rFonts w:ascii="Times New Roman" w:hAnsi="Times New Roman" w:cs="Times New Roman"/>
-                <w:noProof/>
-                <w:webHidden/>
-                <w:sz w:val="28"/>
-              </w:rPr>
-              <w:fldChar w:fldCharType="separate"/>
-            </w:r>
-            <w:r>
-              <w:rPr>
-                <w:rFonts w:ascii="Times New Roman" w:hAnsi="Times New Roman" w:cs="Times New Roman"/>
-                <w:noProof/>
-                <w:webHidden/>
-                <w:sz w:val="28"/>
-              </w:rPr>
-              <w:t>11</w:t>
-            </w:r>
-            <w:r>
-              <w:rPr>
-                <w:rFonts w:ascii="Times New Roman" w:hAnsi="Times New Roman" w:cs="Times New Roman"/>
-                <w:noProof/>
-                <w:webHidden/>
-                <w:sz w:val="28"/>
-              </w:rPr>
-              <w:fldChar w:fldCharType="end"/>
-            </w:r>
-          </w:hyperlink>
-        </w:p>
-        <w:p>
-          <w:pPr>
-            <w:pStyle w:val="11"/>
-            <w:tabs>
-              <w:tab w:val="right" w:leader="dot" w:pos="9628"/>
-            </w:tabs>
-            <w:rPr>
-              <w:rFonts w:ascii="Times New Roman" w:eastAsiaTheme="minorEastAsia" w:hAnsi="Times New Roman" w:cs="Times New Roman"/>
-              <w:noProof/>
-              <w:sz w:val="28"/>
-              <w:lang w:eastAsia="ru-RU"/>
-            </w:rPr>
-          </w:pPr>
-          <w:hyperlink w:anchor="_Toc511682459" w:history="1">
-            <w:r>
-              <w:rPr>
-                <w:rStyle w:val="a8"/>
-                <w:rFonts w:ascii="Times New Roman" w:hAnsi="Times New Roman" w:cs="Times New Roman"/>
-                <w:noProof/>
-                <w:sz w:val="28"/>
-              </w:rPr>
-              <w:t>Блочная перестановка</w:t>
-            </w:r>
-            <w:r>
-              <w:rPr>
-                <w:rFonts w:ascii="Times New Roman" w:hAnsi="Times New Roman" w:cs="Times New Roman"/>
-                <w:noProof/>
-                <w:webHidden/>
-                <w:sz w:val="28"/>
-              </w:rPr>
-              <w:tab/>
-            </w:r>
-            <w:r>
-              <w:rPr>
-                <w:rFonts w:ascii="Times New Roman" w:hAnsi="Times New Roman" w:cs="Times New Roman"/>
-                <w:noProof/>
-                <w:webHidden/>
-                <w:sz w:val="28"/>
-              </w:rPr>
-              <w:fldChar w:fldCharType="begin"/>
-            </w:r>
-            <w:r>
-              <w:rPr>
-                <w:rFonts w:ascii="Times New Roman" w:hAnsi="Times New Roman" w:cs="Times New Roman"/>
-                <w:noProof/>
-                <w:webHidden/>
-                <w:sz w:val="28"/>
-              </w:rPr>
-              <w:instrText xml:space="preserve"> PAGEREF _Toc511682459 \h </w:instrText>
-            </w:r>
-            <w:r>
-              <w:rPr>
-                <w:rFonts w:ascii="Times New Roman" w:hAnsi="Times New Roman" w:cs="Times New Roman"/>
-                <w:noProof/>
-                <w:webHidden/>
-                <w:sz w:val="28"/>
-              </w:rPr>
-            </w:r>
-            <w:r>
-              <w:rPr>
-                <w:rFonts w:ascii="Times New Roman" w:hAnsi="Times New Roman" w:cs="Times New Roman"/>
-                <w:noProof/>
-                <w:webHidden/>
-                <w:sz w:val="28"/>
-              </w:rPr>
-              <w:fldChar w:fldCharType="separate"/>
-            </w:r>
-            <w:r>
-              <w:rPr>
-                <w:rFonts w:ascii="Times New Roman" w:hAnsi="Times New Roman" w:cs="Times New Roman"/>
-                <w:noProof/>
-                <w:webHidden/>
-                <w:sz w:val="28"/>
-              </w:rPr>
-              <w:t>14</w:t>
-            </w:r>
-            <w:r>
-              <w:rPr>
-                <w:rFonts w:ascii="Times New Roman" w:hAnsi="Times New Roman" w:cs="Times New Roman"/>
-                <w:noProof/>
-                <w:webHidden/>
-                <w:sz w:val="28"/>
-              </w:rPr>
-              <w:fldChar w:fldCharType="end"/>
-            </w:r>
-          </w:hyperlink>
-        </w:p>
-        <w:p>
-          <w:pPr>
-            <w:pStyle w:val="11"/>
-            <w:tabs>
-              <w:tab w:val="right" w:leader="dot" w:pos="9628"/>
-            </w:tabs>
-            <w:rPr>
-              <w:rFonts w:ascii="Times New Roman" w:eastAsiaTheme="minorEastAsia" w:hAnsi="Times New Roman" w:cs="Times New Roman"/>
-              <w:noProof/>
-              <w:sz w:val="28"/>
-              <w:lang w:eastAsia="ru-RU"/>
-            </w:rPr>
-          </w:pPr>
-          <w:hyperlink w:anchor="_Toc511682460" w:history="1">
-            <w:r>
-              <w:rPr>
-                <w:rStyle w:val="a8"/>
-                <w:rFonts w:ascii="Times New Roman" w:hAnsi="Times New Roman" w:cs="Times New Roman"/>
-                <w:noProof/>
-                <w:sz w:val="28"/>
-              </w:rPr>
-              <w:t>Комбинированное шифрование</w:t>
-            </w:r>
-            <w:r>
-              <w:rPr>
-                <w:rFonts w:ascii="Times New Roman" w:hAnsi="Times New Roman" w:cs="Times New Roman"/>
-                <w:noProof/>
-                <w:webHidden/>
-                <w:sz w:val="28"/>
-              </w:rPr>
-              <w:tab/>
-            </w:r>
-            <w:r>
-              <w:rPr>
-                <w:rFonts w:ascii="Times New Roman" w:hAnsi="Times New Roman" w:cs="Times New Roman"/>
-                <w:noProof/>
-                <w:webHidden/>
-                <w:sz w:val="28"/>
-              </w:rPr>
-              <w:fldChar w:fldCharType="begin"/>
-            </w:r>
-            <w:r>
-              <w:rPr>
-                <w:rFonts w:ascii="Times New Roman" w:hAnsi="Times New Roman" w:cs="Times New Roman"/>
-                <w:noProof/>
-                <w:webHidden/>
-                <w:sz w:val="28"/>
-              </w:rPr>
-              <w:instrText xml:space="preserve"> PAGEREF _Toc511682460 \h </w:instrText>
-            </w:r>
-            <w:r>
-              <w:rPr>
-                <w:rFonts w:ascii="Times New Roman" w:hAnsi="Times New Roman" w:cs="Times New Roman"/>
-                <w:noProof/>
-                <w:webHidden/>
-                <w:sz w:val="28"/>
-              </w:rPr>
-            </w:r>
-            <w:r>
-              <w:rPr>
-                <w:rFonts w:ascii="Times New Roman" w:hAnsi="Times New Roman" w:cs="Times New Roman"/>
-                <w:noProof/>
-                <w:webHidden/>
-                <w:sz w:val="28"/>
-              </w:rPr>
-              <w:fldChar w:fldCharType="separate"/>
-            </w:r>
-            <w:r>
-              <w:rPr>
-                <w:rFonts w:ascii="Times New Roman" w:hAnsi="Times New Roman" w:cs="Times New Roman"/>
-                <w:noProof/>
-                <w:webHidden/>
-                <w:sz w:val="28"/>
-              </w:rPr>
-              <w:t>19</w:t>
-            </w:r>
-            <w:r>
-              <w:rPr>
-                <w:rFonts w:ascii="Times New Roman" w:hAnsi="Times New Roman" w:cs="Times New Roman"/>
-                <w:noProof/>
-                <w:webHidden/>
-                <w:sz w:val="28"/>
-              </w:rPr>
-              <w:fldChar w:fldCharType="end"/>
-            </w:r>
-          </w:hyperlink>
-        </w:p>
-        <w:p>
-          <w:pPr>
-            <w:pStyle w:val="11"/>
-            <w:tabs>
-              <w:tab w:val="right" w:leader="dot" w:pos="9628"/>
-            </w:tabs>
-            <w:rPr>
-              <w:rFonts w:eastAsiaTheme="minorEastAsia"/>
-              <w:noProof/>
-              <w:lang w:eastAsia="ru-RU"/>
-            </w:rPr>
-          </w:pPr>
-          <w:hyperlink w:anchor="_Toc511682461" w:history="1">
-            <w:r>
-              <w:rPr>
-                <w:rStyle w:val="a8"/>
-                <w:rFonts w:ascii="Times New Roman" w:hAnsi="Times New Roman" w:cs="Times New Roman"/>
-                <w:noProof/>
-                <w:sz w:val="28"/>
-              </w:rPr>
-              <w:t>Заключение</w:t>
-            </w:r>
-            <w:r>
-              <w:rPr>
-                <w:rFonts w:ascii="Times New Roman" w:hAnsi="Times New Roman" w:cs="Times New Roman"/>
-                <w:noProof/>
-                <w:webHidden/>
-                <w:sz w:val="28"/>
-              </w:rPr>
-              <w:tab/>
-            </w:r>
-            <w:r>
-              <w:rPr>
-                <w:rFonts w:ascii="Times New Roman" w:hAnsi="Times New Roman" w:cs="Times New Roman"/>
-                <w:noProof/>
-                <w:webHidden/>
-                <w:sz w:val="28"/>
-              </w:rPr>
-              <w:fldChar w:fldCharType="begin"/>
-            </w:r>
-            <w:r>
-              <w:rPr>
-                <w:rFonts w:ascii="Times New Roman" w:hAnsi="Times New Roman" w:cs="Times New Roman"/>
-                <w:noProof/>
-                <w:webHidden/>
-                <w:sz w:val="28"/>
-              </w:rPr>
-              <w:instrText xml:space="preserve"> PAGEREF _Toc511682461 \h </w:instrText>
-            </w:r>
-            <w:r>
-              <w:rPr>
-                <w:rFonts w:ascii="Times New Roman" w:hAnsi="Times New Roman" w:cs="Times New Roman"/>
-                <w:noProof/>
-                <w:webHidden/>
-                <w:sz w:val="28"/>
-              </w:rPr>
-            </w:r>
-            <w:r>
-              <w:rPr>
-                <w:rFonts w:ascii="Times New Roman" w:hAnsi="Times New Roman" w:cs="Times New Roman"/>
-                <w:noProof/>
-                <w:webHidden/>
-                <w:sz w:val="28"/>
-              </w:rPr>
-              <w:fldChar w:fldCharType="separate"/>
-            </w:r>
-            <w:r>
-              <w:rPr>
-                <w:rFonts w:ascii="Times New Roman" w:hAnsi="Times New Roman" w:cs="Times New Roman"/>
-                <w:noProof/>
-                <w:webHidden/>
-                <w:sz w:val="28"/>
-              </w:rPr>
-              <w:t>30</w:t>
-            </w:r>
-            <w:r>
-              <w:rPr>
-                <w:rFonts w:ascii="Times New Roman" w:hAnsi="Times New Roman" w:cs="Times New Roman"/>
-                <w:noProof/>
-                <w:webHidden/>
-                <w:sz w:val="28"/>
+                <w:sz w:val="24"/>
+              </w:rPr>
+              <w:t>31</w:t>
+            </w:r>
+            <w:r>
+              <w:rPr>
+                <w:rFonts w:ascii="Times New Roman" w:hAnsi="Times New Roman" w:cs="Times New Roman"/>
+                <w:noProof/>
+                <w:webHidden/>
+                <w:sz w:val="24"/>
               </w:rPr>
               <w:fldChar w:fldCharType="end"/>
             </w:r>
@@ -804,19 +900,23 @@
     <w:p>
       <w:pPr>
         <w:pStyle w:val="1"/>
+        <w:numPr>
+          <w:ilvl w:val="0"/>
+          <w:numId w:val="1"/>
+        </w:numPr>
         <w:rPr>
           <w:rFonts w:ascii="Times New Roman" w:hAnsi="Times New Roman" w:cs="Times New Roman"/>
           <w:color w:val="auto"/>
         </w:rPr>
       </w:pPr>
-      <w:bookmarkStart w:id="0" w:name="_Toc511682456"/>
+      <w:bookmarkStart w:id="0" w:name="_Toc515323706"/>
       <w:r>
         <w:rPr>
           <w:rFonts w:ascii="Times New Roman" w:hAnsi="Times New Roman" w:cs="Times New Roman"/>
           <w:color w:val="auto"/>
         </w:rPr>
         <w:lastRenderedPageBreak/>
-        <w:t>Шифр Цезаря</w:t>
+        <w:t>АЛГОРИТМ ЦЕЗАРЯ</w:t>
       </w:r>
       <w:bookmarkEnd w:id="0"/>
     </w:p>
@@ -828,7 +928,19 @@
         <w:t>Чтобы зашифровать Ваш текст</w:t>
       </w:r>
       <w:r>
-        <w:t xml:space="preserve"> методом Цезаря необходимо выбрать вкладку «Шифр Цезаря» </w:t>
+        <w:t xml:space="preserve"> </w:t>
+      </w:r>
+      <w:r>
+        <w:t>алгоритмом</w:t>
+      </w:r>
+      <w:r>
+        <w:t xml:space="preserve"> Цезаря необходимо выбрать вкладку «</w:t>
+      </w:r>
+      <w:r>
+        <w:t>Алгоритм Цезаря</w:t>
+      </w:r>
+      <w:r>
+        <w:t xml:space="preserve">» </w:t>
       </w:r>
       <w:r>
         <w:t>и наж</w:t>
@@ -837,10 +949,13 @@
         <w:t>ать</w:t>
       </w:r>
       <w:r>
-        <w:t xml:space="preserve"> на неё левой кнопкой мыши один раз </w:t>
-      </w:r>
-      <w:r>
-        <w:t xml:space="preserve">(рисунок 1). </w:t>
+        <w:t xml:space="preserve"> на неё левой кнопкой мыши один раз</w:t>
+      </w:r>
+      <w:r>
+        <w:t>, представлено на рисунке 1</w:t>
+      </w:r>
+      <w:r>
+        <w:t xml:space="preserve">. </w:t>
       </w:r>
     </w:p>
     <w:p>
@@ -869,8 +984,8 @@
             <v:path o:extrusionok="f" gradientshapeok="t" o:connecttype="rect"/>
             <o:lock v:ext="edit" aspectratio="t"/>
           </v:shapetype>
-          <v:shape id="_x0000_i1025" type="#_x0000_t75" style="width:481.8pt;height:341.4pt">
-            <v:imagedata r:id="rId7" o:title="2"/>
+          <v:shape id="_x0000_i1165" type="#_x0000_t75" style="width:481.8pt;height:341.4pt">
+            <v:imagedata r:id="rId8" o:title="2"/>
           </v:shape>
         </w:pict>
       </w:r>
@@ -881,27 +996,45 @@
         <w:jc w:val="center"/>
       </w:pPr>
       <w:r>
-        <w:t>Рисунок 1 – Вкладка «Шифр Цезаря»</w:t>
-      </w:r>
-    </w:p>
-    <w:p>
-      <w:pPr>
-        <w:pStyle w:val="a9"/>
-      </w:pPr>
-      <w:r>
-        <w:t>Затем в</w:t>
+        <w:t>Рисунок 1 – Вкладка «</w:t>
+      </w:r>
+      <w:r>
+        <w:t>Алгоритм Цезаря</w:t>
+      </w:r>
+      <w:r>
+        <w:t>»</w:t>
+      </w:r>
+    </w:p>
+    <w:p>
+      <w:pPr>
+        <w:pStyle w:val="a9"/>
+        <w:jc w:val="center"/>
+      </w:pPr>
+    </w:p>
+    <w:p>
+      <w:pPr>
+        <w:pStyle w:val="a9"/>
+      </w:pPr>
+      <w:r>
+        <w:t>Теперь</w:t>
+      </w:r>
+      <w:r>
+        <w:t xml:space="preserve"> в</w:t>
       </w:r>
       <w:r>
         <w:t>ведит</w:t>
       </w:r>
       <w:r>
-        <w:t xml:space="preserve">е текст в поле «Исходный текст» (рисунок </w:t>
+        <w:t>е текст в поле «Исходный текст»</w:t>
+      </w:r>
+      <w:r>
+        <w:t xml:space="preserve"> как показано на рисунке </w:t>
       </w:r>
       <w:r>
         <w:t>2</w:t>
       </w:r>
       <w:r>
-        <w:t xml:space="preserve">). </w:t>
+        <w:t xml:space="preserve">. </w:t>
       </w:r>
     </w:p>
     <w:p>
@@ -912,8 +1045,8 @@
       <w:r>
         <w:lastRenderedPageBreak/>
         <w:pict>
-          <v:shape id="_x0000_i1026" type="#_x0000_t75" style="width:481.8pt;height:341.4pt">
-            <v:imagedata r:id="rId8" o:title="3"/>
+          <v:shape id="_x0000_i1166" type="#_x0000_t75" style="width:481.8pt;height:341.4pt">
+            <v:imagedata r:id="rId9" o:title="3"/>
           </v:shape>
         </w:pict>
       </w:r>
@@ -945,6 +1078,12 @@
     <w:p>
       <w:pPr>
         <w:pStyle w:val="a9"/>
+        <w:jc w:val="center"/>
+      </w:pPr>
+    </w:p>
+    <w:p>
+      <w:pPr>
+        <w:pStyle w:val="a9"/>
       </w:pPr>
       <w:r>
         <w:t>П</w:t>
@@ -959,13 +1098,16 @@
         <w:t xml:space="preserve"> смещения алфавита в поле «Смещение»</w:t>
       </w:r>
       <w:r>
-        <w:t xml:space="preserve"> (рису</w:t>
-      </w:r>
-      <w:r>
-        <w:t>нок 3</w:t>
-      </w:r>
-      <w:r>
-        <w:t>)</w:t>
+        <w:t xml:space="preserve">, представлено на </w:t>
+      </w:r>
+      <w:r>
+        <w:t>рису</w:t>
+      </w:r>
+      <w:r>
+        <w:t xml:space="preserve">нке </w:t>
+      </w:r>
+      <w:r>
+        <w:t>3</w:t>
       </w:r>
       <w:r>
         <w:t xml:space="preserve">. </w:t>
@@ -988,8 +1130,8 @@
       <w:r>
         <w:lastRenderedPageBreak/>
         <w:pict>
-          <v:shape id="_x0000_i1027" type="#_x0000_t75" style="width:451.8pt;height:319.8pt">
-            <v:imagedata r:id="rId9" o:title="4"/>
+          <v:shape id="_x0000_i1167" type="#_x0000_t75" style="width:451.8pt;height:319.8pt">
+            <v:imagedata r:id="rId10" o:title="4"/>
           </v:shape>
         </w:pict>
       </w:r>
@@ -1006,18 +1148,21 @@
     <w:p>
       <w:pPr>
         <w:pStyle w:val="a9"/>
+        <w:jc w:val="center"/>
+      </w:pPr>
+    </w:p>
+    <w:p>
+      <w:pPr>
+        <w:pStyle w:val="a9"/>
       </w:pPr>
       <w:r>
         <w:t>Все допущенные ошибки при заполнении полей отобразятся в поле «Результат шифрования»</w:t>
       </w:r>
       <w:r>
-        <w:t xml:space="preserve"> (рисунок </w:t>
+        <w:t xml:space="preserve">, представлено на рисунке </w:t>
       </w:r>
       <w:r>
         <w:t>4</w:t>
-      </w:r>
-      <w:r>
-        <w:t>)</w:t>
       </w:r>
       <w:r>
         <w:t>, если ошибки отсутствуют, то з</w:t>
@@ -1046,8 +1191,8 @@
         </w:rPr>
         <w:lastRenderedPageBreak/>
         <w:pict>
-          <v:shape id="_x0000_i1028" type="#_x0000_t75" style="width:481.8pt;height:341.4pt">
-            <v:imagedata r:id="rId10" o:title="5"/>
+          <v:shape id="_x0000_i1168" type="#_x0000_t75" style="width:481.8pt;height:341.4pt">
+            <v:imagedata r:id="rId11" o:title="5"/>
           </v:shape>
         </w:pict>
       </w:r>
@@ -1110,12 +1255,16 @@
     <w:p>
       <w:pPr>
         <w:pStyle w:val="1"/>
+        <w:numPr>
+          <w:ilvl w:val="0"/>
+          <w:numId w:val="1"/>
+        </w:numPr>
         <w:rPr>
           <w:rFonts w:ascii="Times New Roman" w:hAnsi="Times New Roman" w:cs="Times New Roman"/>
           <w:color w:val="auto"/>
         </w:rPr>
       </w:pPr>
-      <w:bookmarkStart w:id="1" w:name="_Toc511682457"/>
+      <w:bookmarkStart w:id="1" w:name="_Toc515323707"/>
       <w:r>
         <w:rPr>
           <w:rFonts w:ascii="Times New Roman" w:hAnsi="Times New Roman" w:cs="Times New Roman"/>
@@ -1132,7 +1281,13 @@
         <w:pStyle w:val="a9"/>
       </w:pPr>
       <w:r>
-        <w:t xml:space="preserve">Чтобы зашифровать Вашу числовую последовательность методом </w:t>
+        <w:t xml:space="preserve">Чтобы зашифровать Вашу </w:t>
+      </w:r>
+      <w:r>
+        <w:t>двоичную</w:t>
+      </w:r>
+      <w:r>
+        <w:t xml:space="preserve"> последовательность методом </w:t>
       </w:r>
       <w:r>
         <w:rPr>
@@ -1150,13 +1305,16 @@
         <w:t>XOR</w:t>
       </w:r>
       <w:r>
-        <w:t>» (рисун</w:t>
-      </w:r>
-      <w:r>
-        <w:t>ок 5</w:t>
-      </w:r>
-      <w:r>
-        <w:t>) и нажмите на неё левой кнопкой мыши один раз.</w:t>
+        <w:t>»</w:t>
+      </w:r>
+      <w:r>
+        <w:t>, как показано на рисунке</w:t>
+      </w:r>
+      <w:r>
+        <w:t xml:space="preserve"> 5</w:t>
+      </w:r>
+      <w:r>
+        <w:t xml:space="preserve"> и нажмите на неё левой кнопкой мыши один раз.</w:t>
       </w:r>
       <w:r>
         <w:t xml:space="preserve"> </w:t>
@@ -1169,8 +1327,8 @@
       </w:pPr>
       <w:r>
         <w:pict>
-          <v:shape id="_x0000_i1029" type="#_x0000_t75" style="width:480.6pt;height:346.8pt">
-            <v:imagedata r:id="rId11" o:title="2"/>
+          <v:shape id="_x0000_i1169" type="#_x0000_t75" style="width:480.6pt;height:346.8pt">
+            <v:imagedata r:id="rId12" o:title="2"/>
           </v:shape>
         </w:pict>
       </w:r>
@@ -1199,15 +1357,26 @@
     <w:p>
       <w:pPr>
         <w:pStyle w:val="a9"/>
-      </w:pPr>
-      <w:r>
-        <w:t>Затем в</w:t>
-      </w:r>
-      <w:r>
-        <w:t>ведите двоичную последовательность числовых значений</w:t>
-      </w:r>
-      <w:r>
-        <w:t xml:space="preserve"> (</w:t>
+        <w:jc w:val="center"/>
+      </w:pPr>
+    </w:p>
+    <w:p>
+      <w:pPr>
+        <w:pStyle w:val="a9"/>
+      </w:pPr>
+      <w:r>
+        <w:t>Теперь</w:t>
+      </w:r>
+      <w:bookmarkStart w:id="2" w:name="_GoBack"/>
+      <w:bookmarkEnd w:id="2"/>
+      <w:r>
+        <w:t xml:space="preserve"> в</w:t>
+      </w:r>
+      <w:r>
+        <w:t xml:space="preserve">ведите двоичную последовательность </w:t>
+      </w:r>
+      <w:r>
+        <w:t>(</w:t>
       </w:r>
       <w:r>
         <w:t>например, 111000111</w:t>
@@ -1219,13 +1388,7 @@
         <w:t xml:space="preserve"> в поле «Исходная последовательность»</w:t>
       </w:r>
       <w:r>
-        <w:t xml:space="preserve"> (рисунок </w:t>
-      </w:r>
-      <w:r>
-        <w:t>6</w:t>
-      </w:r>
-      <w:r>
-        <w:t>)</w:t>
+        <w:t>, представлено на рисунке 6</w:t>
       </w:r>
       <w:r>
         <w:t xml:space="preserve">. Использовать можно только значения, представленные в двоичной системе счисления. </w:t>
@@ -1239,8 +1402,8 @@
       <w:r>
         <w:lastRenderedPageBreak/>
         <w:pict>
-          <v:shape id="_x0000_i1030" type="#_x0000_t75" style="width:482.4pt;height:356.4pt">
-            <v:imagedata r:id="rId12" o:title="3"/>
+          <v:shape id="_x0000_i1170" type="#_x0000_t75" style="width:482.4pt;height:356.4pt">
+            <v:imagedata r:id="rId13" o:title="3"/>
           </v:shape>
         </w:pict>
       </w:r>
@@ -1263,6 +1426,12 @@
     <w:p>
       <w:pPr>
         <w:pStyle w:val="a9"/>
+        <w:jc w:val="center"/>
+      </w:pPr>
+    </w:p>
+    <w:p>
+      <w:pPr>
+        <w:pStyle w:val="a9"/>
       </w:pPr>
       <w:r>
         <w:t>После заполнения поля «Исходная последовательность» укажите ключ шифрования прописав числовое значение, представленное в двоичной системе счисления</w:t>
@@ -1274,13 +1443,13 @@
         <w:t>, в поле «Ключ»</w:t>
       </w:r>
       <w:r>
-        <w:t xml:space="preserve"> (рисунок </w:t>
+        <w:t xml:space="preserve">, </w:t>
+      </w:r>
+      <w:r>
+        <w:t xml:space="preserve">рисунок </w:t>
       </w:r>
       <w:r>
         <w:t>7</w:t>
-      </w:r>
-      <w:r>
-        <w:t>)</w:t>
       </w:r>
       <w:r>
         <w:t>. Ключ поддерживает только значе</w:t>
@@ -1303,8 +1472,8 @@
       <w:r>
         <w:lastRenderedPageBreak/>
         <w:pict>
-          <v:shape id="_x0000_i1031" type="#_x0000_t75" style="width:482.4pt;height:356.4pt">
-            <v:imagedata r:id="rId13" o:title="4"/>
+          <v:shape id="_x0000_i1171" type="#_x0000_t75" style="width:482.4pt;height:356.4pt">
+            <v:imagedata r:id="rId14" o:title="4"/>
           </v:shape>
         </w:pict>
       </w:r>
@@ -1327,18 +1496,21 @@
     <w:p>
       <w:pPr>
         <w:pStyle w:val="a9"/>
+        <w:jc w:val="center"/>
+      </w:pPr>
+    </w:p>
+    <w:p>
+      <w:pPr>
+        <w:pStyle w:val="a9"/>
       </w:pPr>
       <w:r>
         <w:t>Все допущенные ошибки при заполнении полей отобразятся в поле «Результат шифрования»</w:t>
       </w:r>
       <w:r>
-        <w:t xml:space="preserve"> (рисуно</w:t>
-      </w:r>
-      <w:r>
-        <w:t>к 8</w:t>
-      </w:r>
-      <w:r>
-        <w:t>)</w:t>
+        <w:t xml:space="preserve">, поле представлено на рисунке </w:t>
+      </w:r>
+      <w:r>
+        <w:t>8</w:t>
       </w:r>
       <w:r>
         <w:t>, если ошибки отсутствуют, то р</w:t>
@@ -1355,8 +1527,8 @@
       <w:r>
         <w:lastRenderedPageBreak/>
         <w:pict>
-          <v:shape id="_x0000_i1032" type="#_x0000_t75" style="width:482.4pt;height:356.4pt">
-            <v:imagedata r:id="rId14" o:title="5"/>
+          <v:shape id="_x0000_i1172" type="#_x0000_t75" style="width:482.4pt;height:356.4pt">
+            <v:imagedata r:id="rId15" o:title="5"/>
           </v:shape>
         </w:pict>
       </w:r>
@@ -1402,21 +1574,25 @@
     <w:p>
       <w:pPr>
         <w:pStyle w:val="1"/>
+        <w:numPr>
+          <w:ilvl w:val="0"/>
+          <w:numId w:val="1"/>
+        </w:numPr>
         <w:rPr>
           <w:rFonts w:ascii="Times New Roman" w:hAnsi="Times New Roman" w:cs="Times New Roman"/>
           <w:color w:val="auto"/>
         </w:rPr>
       </w:pPr>
-      <w:bookmarkStart w:id="2" w:name="_Toc511682458"/>
+      <w:bookmarkStart w:id="3" w:name="_Toc515323708"/>
       <w:r>
         <w:rPr>
           <w:rFonts w:ascii="Times New Roman" w:hAnsi="Times New Roman" w:cs="Times New Roman"/>
           <w:color w:val="auto"/>
         </w:rPr>
         <w:lastRenderedPageBreak/>
-        <w:t>Случайное перемешивание</w:t>
-      </w:r>
-      <w:bookmarkEnd w:id="2"/>
+        <w:t>СЛУЧАЙНОЕ ПЕРЕМЕШИВАНИЕ</w:t>
+      </w:r>
+      <w:bookmarkEnd w:id="3"/>
     </w:p>
     <w:p>
       <w:pPr>
@@ -1435,7 +1611,13 @@
         <w:t>шивание</w:t>
       </w:r>
       <w:r>
-        <w:t>» (рисунок 9) и нажмите на неё левой кнопкой мыши один раз.</w:t>
+        <w:t>»</w:t>
+      </w:r>
+      <w:r>
+        <w:t xml:space="preserve">, как представлено на рисунке 9 </w:t>
+      </w:r>
+      <w:r>
+        <w:t>и нажмите на неё левой кнопкой мыши один раз.</w:t>
       </w:r>
       <w:r>
         <w:t xml:space="preserve"> </w:t>
@@ -1448,8 +1630,8 @@
       </w:pPr>
       <w:r>
         <w:pict>
-          <v:shape id="_x0000_i1033" type="#_x0000_t75" style="width:481.8pt;height:322.8pt">
-            <v:imagedata r:id="rId15" o:title="2"/>
+          <v:shape id="_x0000_i1173" type="#_x0000_t75" style="width:481.8pt;height:322.8pt">
+            <v:imagedata r:id="rId16" o:title="2"/>
           </v:shape>
         </w:pict>
       </w:r>
@@ -1466,15 +1648,24 @@
     <w:p>
       <w:pPr>
         <w:pStyle w:val="a9"/>
-      </w:pPr>
-      <w:r>
-        <w:t xml:space="preserve">Затем </w:t>
+        <w:jc w:val="center"/>
+      </w:pPr>
+    </w:p>
+    <w:p>
+      <w:pPr>
+        <w:pStyle w:val="a9"/>
+      </w:pPr>
+      <w:r>
+        <w:t>Теперь</w:t>
+      </w:r>
+      <w:r>
+        <w:t xml:space="preserve"> </w:t>
       </w:r>
       <w:r>
         <w:t>введите текст в поле «Исходный текст»</w:t>
       </w:r>
       <w:r>
-        <w:t xml:space="preserve"> (рисунок 10)</w:t>
+        <w:t>, рисунок 10</w:t>
       </w:r>
       <w:r>
         <w:t>.</w:t>
@@ -1488,8 +1679,8 @@
       <w:r>
         <w:lastRenderedPageBreak/>
         <w:pict>
-          <v:shape id="_x0000_i1034" type="#_x0000_t75" style="width:481.8pt;height:322.8pt">
-            <v:imagedata r:id="rId16" o:title="3"/>
+          <v:shape id="_x0000_i1174" type="#_x0000_t75" style="width:481.8pt;height:322.8pt">
+            <v:imagedata r:id="rId17" o:title="3"/>
           </v:shape>
         </w:pict>
       </w:r>
@@ -1506,12 +1697,18 @@
     <w:p>
       <w:pPr>
         <w:pStyle w:val="a9"/>
+        <w:jc w:val="center"/>
+      </w:pPr>
+    </w:p>
+    <w:p>
+      <w:pPr>
+        <w:pStyle w:val="a9"/>
       </w:pPr>
       <w:r>
         <w:t>Зашифрованный текст сразу отобразится в поле «Результат шифрования»</w:t>
       </w:r>
       <w:r>
-        <w:t xml:space="preserve"> (рисунок 11)</w:t>
+        <w:t>, представлено на рисунке 11</w:t>
       </w:r>
       <w:r>
         <w:t>.</w:t>
@@ -1525,8 +1722,8 @@
       <w:r>
         <w:lastRenderedPageBreak/>
         <w:pict>
-          <v:shape id="_x0000_i1035" type="#_x0000_t75" style="width:481.8pt;height:322.8pt">
-            <v:imagedata r:id="rId17" o:title="4"/>
+          <v:shape id="_x0000_i1175" type="#_x0000_t75" style="width:481.8pt;height:322.8pt">
+            <v:imagedata r:id="rId18" o:title="4"/>
           </v:shape>
         </w:pict>
       </w:r>
@@ -1572,21 +1769,25 @@
     <w:p>
       <w:pPr>
         <w:pStyle w:val="1"/>
+        <w:numPr>
+          <w:ilvl w:val="0"/>
+          <w:numId w:val="1"/>
+        </w:numPr>
         <w:rPr>
           <w:rFonts w:ascii="Times New Roman" w:hAnsi="Times New Roman" w:cs="Times New Roman"/>
           <w:color w:val="auto"/>
         </w:rPr>
       </w:pPr>
-      <w:bookmarkStart w:id="3" w:name="_Toc511682459"/>
+      <w:bookmarkStart w:id="4" w:name="_Toc515323709"/>
       <w:r>
         <w:rPr>
           <w:rFonts w:ascii="Times New Roman" w:hAnsi="Times New Roman" w:cs="Times New Roman"/>
           <w:color w:val="auto"/>
         </w:rPr>
         <w:lastRenderedPageBreak/>
-        <w:t>Блочная перестановка</w:t>
-      </w:r>
-      <w:bookmarkEnd w:id="3"/>
+        <w:t>БЛОЧНАЯ ПЕРЕСТАНОВКА</w:t>
+      </w:r>
+      <w:bookmarkEnd w:id="4"/>
     </w:p>
     <w:p>
       <w:pPr>
@@ -1602,13 +1803,25 @@
         <w:t>лоч</w:t>
       </w:r>
       <w:r>
-        <w:t>ной перестановки выберите вкладку «Блочная перестановка» (рисун</w:t>
-      </w:r>
-      <w:r>
-        <w:t>ок 12</w:t>
-      </w:r>
-      <w:r>
-        <w:t>) и нажмите на неё левой кнопкой мыши один раз</w:t>
+        <w:t>ной перестановки выберите вкладку «Блочная перестановка»</w:t>
+      </w:r>
+      <w:r>
+        <w:t xml:space="preserve">, как показано на </w:t>
+      </w:r>
+      <w:r>
+        <w:t>рисун</w:t>
+      </w:r>
+      <w:r>
+        <w:t>ке</w:t>
+      </w:r>
+      <w:r>
+        <w:t xml:space="preserve"> 12</w:t>
+      </w:r>
+      <w:r>
+        <w:t>,</w:t>
+      </w:r>
+      <w:r>
+        <w:t xml:space="preserve"> и нажмите на неё левой кнопкой мыши один раз</w:t>
       </w:r>
       <w:r>
         <w:t xml:space="preserve">. </w:t>
@@ -1621,8 +1834,8 @@
       </w:pPr>
       <w:r>
         <w:pict>
-          <v:shape id="_x0000_i1036" type="#_x0000_t75" style="width:482.4pt;height:373.2pt">
-            <v:imagedata r:id="rId18" o:title="2"/>
+          <v:shape id="_x0000_i1176" type="#_x0000_t75" style="width:482.4pt;height:373.2pt">
+            <v:imagedata r:id="rId19" o:title="2"/>
           </v:shape>
         </w:pict>
       </w:r>
@@ -1639,15 +1852,24 @@
     <w:p>
       <w:pPr>
         <w:pStyle w:val="a9"/>
-      </w:pPr>
-      <w:r>
-        <w:t>Затем в</w:t>
+        <w:jc w:val="center"/>
+      </w:pPr>
+    </w:p>
+    <w:p>
+      <w:pPr>
+        <w:pStyle w:val="a9"/>
+      </w:pPr>
+      <w:r>
+        <w:t>Теперь</w:t>
+      </w:r>
+      <w:r>
+        <w:t xml:space="preserve"> в</w:t>
       </w:r>
       <w:r>
         <w:t>ведите текст в поле «Исходный текст»</w:t>
       </w:r>
       <w:r>
-        <w:t xml:space="preserve"> (рисунок 13)</w:t>
+        <w:t>, представлено на рисунке 13</w:t>
       </w:r>
       <w:r>
         <w:t xml:space="preserve">. </w:t>
@@ -1661,8 +1883,8 @@
       <w:r>
         <w:lastRenderedPageBreak/>
         <w:pict>
-          <v:shape id="_x0000_i1037" type="#_x0000_t75" style="width:482.4pt;height:373.2pt">
-            <v:imagedata r:id="rId19" o:title="3"/>
+          <v:shape id="_x0000_i1177" type="#_x0000_t75" style="width:482.4pt;height:373.2pt">
+            <v:imagedata r:id="rId20" o:title="3"/>
           </v:shape>
         </w:pict>
       </w:r>
@@ -1679,6 +1901,12 @@
     <w:p>
       <w:pPr>
         <w:pStyle w:val="a9"/>
+        <w:jc w:val="center"/>
+      </w:pPr>
+    </w:p>
+    <w:p>
+      <w:pPr>
+        <w:pStyle w:val="a9"/>
       </w:pPr>
       <w:r>
         <w:t>После заполнения поля «Исходный текст» укажите</w:t>
@@ -1693,7 +1921,7 @@
         <w:t xml:space="preserve"> в поле «Размер блока»</w:t>
       </w:r>
       <w:r>
-        <w:t xml:space="preserve"> (рисунок 14)</w:t>
+        <w:t>, рисунок 14</w:t>
       </w:r>
       <w:r>
         <w:t xml:space="preserve">. Ввести можно только положительные целочисленные значения. </w:t>
@@ -1712,8 +1940,8 @@
       <w:r>
         <w:lastRenderedPageBreak/>
         <w:pict>
-          <v:shape id="_x0000_i1038" type="#_x0000_t75" style="width:482.4pt;height:372.6pt">
-            <v:imagedata r:id="rId20" o:title="4"/>
+          <v:shape id="_x0000_i1178" type="#_x0000_t75" style="width:482.4pt;height:372.6pt">
+            <v:imagedata r:id="rId21" o:title="4"/>
           </v:shape>
         </w:pict>
       </w:r>
@@ -1730,6 +1958,12 @@
     <w:p>
       <w:pPr>
         <w:pStyle w:val="a9"/>
+        <w:jc w:val="center"/>
+      </w:pPr>
+    </w:p>
+    <w:p>
+      <w:pPr>
+        <w:pStyle w:val="a9"/>
       </w:pPr>
       <w:r>
         <w:t>Также</w:t>
@@ -1750,7 +1984,7 @@
         <w:t>»</w:t>
       </w:r>
       <w:r>
-        <w:t xml:space="preserve"> (рисунок 15)</w:t>
+        <w:t>, представлено на рисунке 15,</w:t>
       </w:r>
       <w:r>
         <w:t xml:space="preserve"> ук</w:t>
@@ -1773,8 +2007,8 @@
       <w:r>
         <w:lastRenderedPageBreak/>
         <w:pict>
-          <v:shape id="_x0000_i1039" type="#_x0000_t75" style="width:482.4pt;height:372.6pt">
-            <v:imagedata r:id="rId21" o:title="5"/>
+          <v:shape id="_x0000_i1179" type="#_x0000_t75" style="width:482.4pt;height:372.6pt">
+            <v:imagedata r:id="rId22" o:title="5"/>
           </v:shape>
         </w:pict>
       </w:r>
@@ -1791,6 +2025,12 @@
     <w:p>
       <w:pPr>
         <w:pStyle w:val="a9"/>
+        <w:jc w:val="center"/>
+      </w:pPr>
+    </w:p>
+    <w:p>
+      <w:pPr>
+        <w:pStyle w:val="a9"/>
       </w:pPr>
       <w:r>
         <w:t xml:space="preserve">Все допущенные ошибки при заполнении полей отобразятся в поле «Результат </w:t>
@@ -1802,7 +2042,7 @@
         <w:t>»</w:t>
       </w:r>
       <w:r>
-        <w:t xml:space="preserve"> (рисунок 16)</w:t>
+        <w:t>, рисунок 16</w:t>
       </w:r>
       <w:r>
         <w:t xml:space="preserve">, если ошибки отсутствуют, то результат отобразится сразу в поле «Результат </w:t>
@@ -1822,8 +2062,8 @@
       <w:r>
         <w:lastRenderedPageBreak/>
         <w:pict>
-          <v:shape id="_x0000_i1040" type="#_x0000_t75" style="width:482.4pt;height:372.6pt">
-            <v:imagedata r:id="rId22" o:title="6"/>
+          <v:shape id="_x0000_i1180" type="#_x0000_t75" style="width:482.4pt;height:372.6pt">
+            <v:imagedata r:id="rId23" o:title="6"/>
           </v:shape>
         </w:pict>
       </w:r>
@@ -1857,22 +2097,25 @@
     <w:p>
       <w:pPr>
         <w:pStyle w:val="1"/>
-        <w:ind w:firstLine="709"/>
+        <w:numPr>
+          <w:ilvl w:val="0"/>
+          <w:numId w:val="1"/>
+        </w:numPr>
         <w:rPr>
           <w:rFonts w:ascii="Times New Roman" w:hAnsi="Times New Roman" w:cs="Times New Roman"/>
           <w:color w:val="auto"/>
         </w:rPr>
       </w:pPr>
-      <w:bookmarkStart w:id="4" w:name="_Toc511682460"/>
+      <w:bookmarkStart w:id="5" w:name="_Toc515323710"/>
       <w:r>
         <w:rPr>
           <w:rFonts w:ascii="Times New Roman" w:hAnsi="Times New Roman" w:cs="Times New Roman"/>
           <w:color w:val="auto"/>
         </w:rPr>
         <w:lastRenderedPageBreak/>
-        <w:t>Комбинированное шифрование</w:t>
-      </w:r>
-      <w:bookmarkEnd w:id="4"/>
+        <w:t>КОМБИНИРОВАННОЕ ШИФРОВАНИЕ</w:t>
+      </w:r>
+      <w:bookmarkEnd w:id="5"/>
     </w:p>
     <w:p>
       <w:pPr>
@@ -1908,15 +2151,13 @@
         <w:t>Для того, чтобы зашифровать Ваш текст комбинированным методом</w:t>
       </w:r>
       <w:r>
-        <w:t xml:space="preserve"> выберите вкладку «</w:t>
-      </w:r>
-      <w:proofErr w:type="spellStart"/>
-      <w:r>
-        <w:t>Комбо</w:t>
-      </w:r>
-      <w:proofErr w:type="spellEnd"/>
-      <w:r>
-        <w:t xml:space="preserve"> шифрование» (рисунок 17) и нажмите на неё левой кнопкой мыши один раз. </w:t>
+        <w:t xml:space="preserve"> выберите вкладку «Комбо </w:t>
+      </w:r>
+      <w:r>
+        <w:t>шифрование», как представлено на рисунке 17,</w:t>
+      </w:r>
+      <w:r>
+        <w:t xml:space="preserve"> и нажмите на неё левой кнопкой мыши один раз. </w:t>
       </w:r>
     </w:p>
     <w:p>
@@ -1927,8 +2168,8 @@
       <w:r>
         <w:lastRenderedPageBreak/>
         <w:pict>
-          <v:shape id="_x0000_i1041" type="#_x0000_t75" style="width:479.4pt;height:576.6pt">
-            <v:imagedata r:id="rId23" o:title="1"/>
+          <v:shape id="_x0000_i1181" type="#_x0000_t75" style="width:479.4pt;height:576.6pt">
+            <v:imagedata r:id="rId24" o:title="1"/>
           </v:shape>
         </w:pict>
       </w:r>
@@ -1939,16 +2180,14 @@
         <w:jc w:val="center"/>
       </w:pPr>
       <w:r>
-        <w:t>Рисунок 17 – Вкладка «</w:t>
-      </w:r>
-      <w:proofErr w:type="spellStart"/>
-      <w:r>
-        <w:t>Комбо</w:t>
-      </w:r>
-      <w:proofErr w:type="spellEnd"/>
-      <w:r>
-        <w:t xml:space="preserve"> шифрование»</w:t>
-      </w:r>
+        <w:t>Рисунок 17 – Вкладка «Комбо шифрование»</w:t>
+      </w:r>
+    </w:p>
+    <w:p>
+      <w:pPr>
+        <w:pStyle w:val="a9"/>
+        <w:jc w:val="center"/>
+      </w:pPr>
     </w:p>
     <w:p>
       <w:pPr>
@@ -1961,13 +2200,23 @@
         <w:t>алгоритмов</w:t>
       </w:r>
       <w:r>
-        <w:t xml:space="preserve"> шифрования текста выбрав необходимые из выпадающих списков (рисунок 18). Последовательность применения </w:t>
+        <w:t xml:space="preserve"> шифрования текста выбрав нео</w:t>
+      </w:r>
+      <w:r>
+        <w:t>бходимые из выпадающих списков, представлено на рисунке 18</w:t>
+      </w:r>
+      <w:r>
+        <w:t xml:space="preserve">. Последовательность применения </w:t>
       </w:r>
       <w:r>
         <w:t>алгоритмов</w:t>
       </w:r>
       <w:r>
-        <w:t xml:space="preserve"> определяется порядковым</w:t>
+        <w:t xml:space="preserve"> определяется </w:t>
+      </w:r>
+      <w:r>
+        <w:lastRenderedPageBreak/>
+        <w:t>порядковым</w:t>
       </w:r>
       <w:r>
         <w:t>и номерами</w:t>
@@ -1982,22 +2231,67 @@
         <w:t>.</w:t>
       </w:r>
       <w:r>
-        <w:t xml:space="preserve"> На выбор предоставляются следующие </w:t>
-      </w:r>
+        <w:t xml:space="preserve"> На выбор предоставляются следующие алгоритмы шифрования: </w:t>
+      </w:r>
+    </w:p>
+    <w:p>
+      <w:pPr>
+        <w:pStyle w:val="a9"/>
+        <w:numPr>
+          <w:ilvl w:val="0"/>
+          <w:numId w:val="2"/>
+        </w:numPr>
+      </w:pPr>
+      <w:r>
+        <w:t>блочная перестановка</w:t>
+      </w:r>
+    </w:p>
+    <w:p>
+      <w:pPr>
+        <w:pStyle w:val="a9"/>
+        <w:numPr>
+          <w:ilvl w:val="0"/>
+          <w:numId w:val="2"/>
+        </w:numPr>
+      </w:pPr>
+      <w:r>
+        <w:t>случайное перемешивание</w:t>
+      </w:r>
+    </w:p>
+    <w:p>
+      <w:pPr>
+        <w:pStyle w:val="a9"/>
+        <w:numPr>
+          <w:ilvl w:val="0"/>
+          <w:numId w:val="2"/>
+        </w:numPr>
+      </w:pPr>
+      <w:r>
+        <w:t>а</w:t>
+      </w:r>
+      <w:r>
+        <w:t>лгоритм Цезаря</w:t>
+      </w:r>
+      <w:r>
+        <w:t>.</w:t>
+      </w:r>
+    </w:p>
+    <w:p>
+      <w:pPr>
+        <w:pStyle w:val="a9"/>
+        <w:ind w:left="1069" w:firstLine="0"/>
+      </w:pPr>
+    </w:p>
+    <w:p>
+      <w:pPr>
+        <w:pStyle w:val="a9"/>
+        <w:ind w:firstLine="0"/>
+      </w:pPr>
       <w:r>
         <w:lastRenderedPageBreak/>
-        <w:t>алгоритмы шифрования: блочная перестановка, случайное перемешивание, шифр Цезаря.</w:t>
-      </w:r>
-    </w:p>
-    <w:p>
-      <w:pPr>
-        <w:pStyle w:val="a9"/>
-        <w:ind w:firstLine="0"/>
-      </w:pPr>
-      <w:r>
         <w:pict>
-          <v:shape id="_x0000_i1042" type="#_x0000_t75" style="width:480.6pt;height:579pt">
-            <v:imagedata r:id="rId24" o:title="2"/>
+          <v:shape id="_x0000_i1182" type="#_x0000_t75" style="width:480.6pt;height:579pt">
+            <v:imagedata r:id="rId25" o:title="2"/>
           </v:shape>
         </w:pict>
       </w:r>
@@ -2013,6 +2307,12 @@
       <w:r>
         <w:t>последовательности способов шифрования</w:t>
       </w:r>
+    </w:p>
+    <w:p>
+      <w:pPr>
+        <w:pStyle w:val="a9"/>
+        <w:jc w:val="center"/>
+      </w:pPr>
     </w:p>
     <w:p>
       <w:pPr>
@@ -2031,7 +2331,6 @@
           <w:sz w:val="28"/>
           <w:szCs w:val="28"/>
         </w:rPr>
-        <w:lastRenderedPageBreak/>
         <w:t xml:space="preserve">Если среди выбранных Вами </w:t>
       </w:r>
       <w:r>
@@ -2064,7 +2363,23 @@
           <w:sz w:val="28"/>
           <w:szCs w:val="28"/>
         </w:rPr>
-        <w:t xml:space="preserve"> как «Блочная перестановка» и/или «Шифр Цезаря», то необходимо заполнить соответствующие наборы данных</w:t>
+        <w:t xml:space="preserve"> как «Блочная перестановка» и/или «</w:t>
+      </w:r>
+      <w:r>
+        <w:rPr>
+          <w:rFonts w:ascii="Times New Roman" w:hAnsi="Times New Roman" w:cs="Times New Roman"/>
+          <w:sz w:val="28"/>
+          <w:szCs w:val="28"/>
+        </w:rPr>
+        <w:t>Алгоритм Цезаря</w:t>
+      </w:r>
+      <w:r>
+        <w:rPr>
+          <w:rFonts w:ascii="Times New Roman" w:hAnsi="Times New Roman" w:cs="Times New Roman"/>
+          <w:sz w:val="28"/>
+          <w:szCs w:val="28"/>
+        </w:rPr>
+        <w:t>», то необходимо заполнить соответствующие наборы данных</w:t>
       </w:r>
       <w:r>
         <w:rPr>
@@ -2100,7 +2415,24 @@
           <w:sz w:val="28"/>
           <w:szCs w:val="28"/>
         </w:rPr>
-        <w:t>Для алгоритма «Блочная перестановка» укажите размер блока, заполнив поле «Размер блока» (рисунок 19). Ввести можно только целочисленные положительные значения.</w:t>
+        <w:lastRenderedPageBreak/>
+        <w:t>Для алгоритма «Блочная перестановка» укажите размер блока, заполнив поле «Размер блока»</w:t>
+      </w:r>
+      <w:r>
+        <w:rPr>
+          <w:rFonts w:ascii="Times New Roman" w:hAnsi="Times New Roman" w:cs="Times New Roman"/>
+          <w:sz w:val="28"/>
+          <w:szCs w:val="28"/>
+        </w:rPr>
+        <w:t>, представлено на рисунке 19</w:t>
+      </w:r>
+      <w:r>
+        <w:rPr>
+          <w:rFonts w:ascii="Times New Roman" w:hAnsi="Times New Roman" w:cs="Times New Roman"/>
+          <w:sz w:val="28"/>
+          <w:szCs w:val="28"/>
+        </w:rPr>
+        <w:t>. Ввести можно только целочисленные положительные значения.</w:t>
       </w:r>
     </w:p>
     <w:p>
@@ -2119,92 +2451,89 @@
           <w:sz w:val="28"/>
           <w:szCs w:val="28"/>
         </w:rPr>
+        <w:pict>
+          <v:shape id="_x0000_i1183" type="#_x0000_t75" style="width:480.6pt;height:579pt">
+            <v:imagedata r:id="rId26" o:title="3"/>
+          </v:shape>
+        </w:pict>
+      </w:r>
+    </w:p>
+    <w:p>
+      <w:pPr>
+        <w:spacing w:after="0" w:line="360" w:lineRule="auto"/>
+        <w:ind w:firstLine="709"/>
+        <w:jc w:val="center"/>
+        <w:rPr>
+          <w:rFonts w:ascii="Times New Roman" w:hAnsi="Times New Roman" w:cs="Times New Roman"/>
+          <w:sz w:val="28"/>
+          <w:szCs w:val="28"/>
+        </w:rPr>
+      </w:pPr>
+      <w:r>
+        <w:rPr>
+          <w:rFonts w:ascii="Times New Roman" w:hAnsi="Times New Roman" w:cs="Times New Roman"/>
+          <w:sz w:val="28"/>
+          <w:szCs w:val="28"/>
+        </w:rPr>
+        <w:t>Рисунок 19 – Поле «Размер блока»</w:t>
+      </w:r>
+    </w:p>
+    <w:p>
+      <w:pPr>
+        <w:pStyle w:val="a9"/>
+      </w:pPr>
+      <w:r>
+        <w:lastRenderedPageBreak/>
+        <w:t>Также</w:t>
+      </w:r>
+      <w:r>
+        <w:t xml:space="preserve"> за</w:t>
+      </w:r>
+      <w:r>
+        <w:t>полните поле</w:t>
+      </w:r>
+      <w:r>
+        <w:t xml:space="preserve"> «</w:t>
+      </w:r>
+      <w:r>
+        <w:t>Ключ перемешивания</w:t>
+      </w:r>
+      <w:r>
+        <w:t>»</w:t>
+      </w:r>
+      <w:r>
+        <w:t>, представлено на рисунке 20,</w:t>
+      </w:r>
+      <w:r>
+        <w:t xml:space="preserve"> ук</w:t>
+      </w:r>
+      <w:r>
+        <w:t>азав</w:t>
+      </w:r>
+      <w:r>
+        <w:t xml:space="preserve"> порядковые номера символов в блоке, которые желаете переместить в соответствие с оригинальной последовательностью символов в исходном тексте. Необходимо указать порядковые номера всех символов в блоке. Ввести можно только положительные целочисленные значение. Каждая цифра не должна превышать величину размера блока. </w:t>
+      </w:r>
+    </w:p>
+    <w:p>
+      <w:pPr>
+        <w:spacing w:after="0" w:line="360" w:lineRule="auto"/>
+        <w:jc w:val="both"/>
+        <w:rPr>
+          <w:rFonts w:ascii="Times New Roman" w:hAnsi="Times New Roman" w:cs="Times New Roman"/>
+          <w:sz w:val="28"/>
+          <w:szCs w:val="28"/>
+        </w:rPr>
+      </w:pPr>
+      <w:r>
+        <w:rPr>
+          <w:rFonts w:ascii="Times New Roman" w:hAnsi="Times New Roman" w:cs="Times New Roman"/>
+          <w:sz w:val="28"/>
+          <w:szCs w:val="28"/>
+        </w:rPr>
         <w:lastRenderedPageBreak/>
         <w:pict>
-          <v:shape id="_x0000_i1043" type="#_x0000_t75" style="width:480.6pt;height:579pt">
-            <v:imagedata r:id="rId25" o:title="3"/>
-          </v:shape>
-        </w:pict>
-      </w:r>
-    </w:p>
-    <w:p>
-      <w:pPr>
-        <w:spacing w:after="0" w:line="360" w:lineRule="auto"/>
-        <w:ind w:firstLine="709"/>
-        <w:jc w:val="center"/>
-        <w:rPr>
-          <w:rFonts w:ascii="Times New Roman" w:hAnsi="Times New Roman" w:cs="Times New Roman"/>
-          <w:sz w:val="28"/>
-          <w:szCs w:val="28"/>
-        </w:rPr>
-      </w:pPr>
-      <w:r>
-        <w:rPr>
-          <w:rFonts w:ascii="Times New Roman" w:hAnsi="Times New Roman" w:cs="Times New Roman"/>
-          <w:sz w:val="28"/>
-          <w:szCs w:val="28"/>
-        </w:rPr>
-        <w:t>Рисунок 19 – Поле «Размер блока»</w:t>
-      </w:r>
-    </w:p>
-    <w:p>
-      <w:pPr>
-        <w:pStyle w:val="a9"/>
-      </w:pPr>
-      <w:r>
-        <w:t>Также</w:t>
-      </w:r>
-      <w:r>
-        <w:t xml:space="preserve"> за</w:t>
-      </w:r>
-      <w:r>
-        <w:t>полните поле</w:t>
-      </w:r>
-      <w:r>
-        <w:t xml:space="preserve"> «</w:t>
-      </w:r>
-      <w:r>
-        <w:t>Ключ перемешивания</w:t>
-      </w:r>
-      <w:r>
-        <w:t>»</w:t>
-      </w:r>
-      <w:r>
-        <w:t xml:space="preserve"> (рисунок 20)</w:t>
-      </w:r>
-      <w:r>
-        <w:t xml:space="preserve"> ук</w:t>
-      </w:r>
-      <w:r>
-        <w:t>азав</w:t>
-      </w:r>
-      <w:r>
-        <w:t xml:space="preserve"> порядковые номера символов в блоке, которые желаете переместить в соответствие с оригинальной последовательностью символов в исходном тексте. Необходимо указать порядковые номера всех символов в блоке. Ввести можно </w:t>
-      </w:r>
-      <w:r>
-        <w:lastRenderedPageBreak/>
-        <w:t xml:space="preserve">только положительные целочисленные значение. Каждая цифра не должна превышать величину размера блока. </w:t>
-      </w:r>
-    </w:p>
-    <w:p>
-      <w:pPr>
-        <w:spacing w:after="0" w:line="360" w:lineRule="auto"/>
-        <w:jc w:val="both"/>
-        <w:rPr>
-          <w:rFonts w:ascii="Times New Roman" w:hAnsi="Times New Roman" w:cs="Times New Roman"/>
-          <w:sz w:val="28"/>
-          <w:szCs w:val="28"/>
-        </w:rPr>
-      </w:pPr>
-      <w:r>
-        <w:rPr>
-          <w:rFonts w:ascii="Times New Roman" w:hAnsi="Times New Roman" w:cs="Times New Roman"/>
-          <w:sz w:val="28"/>
-          <w:szCs w:val="28"/>
-        </w:rPr>
-        <w:pict>
-          <v:shape id="_x0000_i1044" type="#_x0000_t75" style="width:480.6pt;height:578.4pt">
-            <v:imagedata r:id="rId26" o:title="4"/>
+          <v:shape id="_x0000_i1184" type="#_x0000_t75" style="width:480.6pt;height:578.4pt">
+            <v:imagedata r:id="rId27" o:title="4"/>
           </v:shape>
         </w:pict>
       </w:r>
@@ -2245,8 +2574,13 @@
         <w:pStyle w:val="a9"/>
       </w:pPr>
       <w:r>
-        <w:lastRenderedPageBreak/>
-        <w:t xml:space="preserve">Для алгоритма «Шифр Цезаря» </w:t>
+        <w:t>Для алгоритма «</w:t>
+      </w:r>
+      <w:r>
+        <w:t>Алгоритм Цезаря</w:t>
+      </w:r>
+      <w:r>
+        <w:t xml:space="preserve">» </w:t>
       </w:r>
       <w:r>
         <w:t xml:space="preserve">необходимо указать </w:t>
@@ -2258,7 +2592,7 @@
         <w:t xml:space="preserve"> смещения алфавита в поле «Смещение»</w:t>
       </w:r>
       <w:r>
-        <w:t xml:space="preserve"> (рисунок 21)</w:t>
+        <w:t>, рисунок 21</w:t>
       </w:r>
       <w:r>
         <w:t xml:space="preserve">. Ввести в поле «Смещение» возможно только целочисленные </w:t>
@@ -2280,9 +2614,10 @@
           <w:noProof/>
           <w:lang w:eastAsia="ru-RU"/>
         </w:rPr>
+        <w:lastRenderedPageBreak/>
         <w:pict>
-          <v:shape id="_x0000_i1045" type="#_x0000_t75" style="width:481.8pt;height:579.6pt">
-            <v:imagedata r:id="rId27" o:title="5"/>
+          <v:shape id="_x0000_i1185" type="#_x0000_t75" style="width:481.8pt;height:579.6pt">
+            <v:imagedata r:id="rId28" o:title="5"/>
           </v:shape>
         </w:pict>
       </w:r>
@@ -2299,21 +2634,33 @@
     <w:p>
       <w:pPr>
         <w:pStyle w:val="a9"/>
+        <w:jc w:val="center"/>
+      </w:pPr>
+    </w:p>
+    <w:p>
+      <w:pPr>
+        <w:pStyle w:val="a9"/>
+      </w:pPr>
+      <w:r>
+        <w:t>После выполнения вышеизложенных инструкций введите Ваш</w:t>
+      </w:r>
+      <w:r>
+        <w:t xml:space="preserve"> текст в поле «Исходный текст», представлено на рисунке 22</w:t>
+      </w:r>
+      <w:r>
+        <w:t>.</w:t>
+      </w:r>
+    </w:p>
+    <w:p>
+      <w:pPr>
+        <w:pStyle w:val="a9"/>
+        <w:ind w:firstLine="0"/>
       </w:pPr>
       <w:r>
         <w:lastRenderedPageBreak/>
-        <w:t>После выполнения вышеизложенных инструкций введите Ваш текст в поле «Исходный текст» (рисунок 22).</w:t>
-      </w:r>
-    </w:p>
-    <w:p>
-      <w:pPr>
-        <w:pStyle w:val="a9"/>
-        <w:ind w:firstLine="0"/>
-      </w:pPr>
-      <w:r>
         <w:pict>
-          <v:shape id="_x0000_i1046" type="#_x0000_t75" style="width:482.4pt;height:581.4pt">
-            <v:imagedata r:id="rId28" o:title="6"/>
+          <v:shape id="_x0000_i1186" type="#_x0000_t75" style="width:482.4pt;height:581.4pt">
+            <v:imagedata r:id="rId29" o:title="6"/>
           </v:shape>
         </w:pict>
       </w:r>
@@ -2330,9 +2677,14 @@
     <w:p>
       <w:pPr>
         <w:pStyle w:val="a9"/>
-      </w:pPr>
-      <w:r>
-        <w:lastRenderedPageBreak/>
+        <w:jc w:val="center"/>
+      </w:pPr>
+    </w:p>
+    <w:p>
+      <w:pPr>
+        <w:pStyle w:val="a9"/>
+      </w:pPr>
+      <w:r>
         <w:t xml:space="preserve">Все допущенные ошибки при заполнении полей отобразятся в поле «Результат </w:t>
       </w:r>
       <w:r>
@@ -2342,7 +2694,7 @@
         <w:t>»</w:t>
       </w:r>
       <w:r>
-        <w:t xml:space="preserve"> (рисунок 23)</w:t>
+        <w:t>, представлено на рисунке 23</w:t>
       </w:r>
       <w:r>
         <w:t xml:space="preserve">, если ошибки отсутствуют, то результат отобразится сразу в поле «Результат </w:t>
@@ -2364,9 +2716,10 @@
           <w:noProof/>
           <w:lang w:eastAsia="ru-RU"/>
         </w:rPr>
+        <w:lastRenderedPageBreak/>
         <w:pict>
-          <v:shape id="_x0000_i1047" type="#_x0000_t75" style="width:483pt;height:581.4pt">
-            <v:imagedata r:id="rId29" o:title="7"/>
+          <v:shape id="_x0000_i1187" type="#_x0000_t75" style="width:483pt;height:581.4pt">
+            <v:imagedata r:id="rId30" o:title="7"/>
           </v:shape>
         </w:pict>
       </w:r>
@@ -2383,19 +2736,29 @@
     <w:p>
       <w:pPr>
         <w:pStyle w:val="a9"/>
-        <w:ind w:firstLine="0"/>
-      </w:pPr>
+        <w:jc w:val="center"/>
+      </w:pPr>
+    </w:p>
+    <w:p>
+      <w:pPr>
+        <w:pStyle w:val="a9"/>
+        <w:ind w:firstLine="708"/>
+      </w:pPr>
+      <w:r>
+        <w:t>Если требуется скопировать полученный результат для дальнейших манипуляций, то для этого достаточно нажать один раз левой кнопкой мыши на</w:t>
+      </w:r>
+      <w:r>
+        <w:t xml:space="preserve"> кнопке «Копировать результат», как показано на рисунке 24</w:t>
+      </w:r>
+      <w:r>
+        <w:t>.</w:t>
+      </w:r>
+      <w:r>
+        <w:t xml:space="preserve"> Содержимое поля </w:t>
+      </w:r>
       <w:r>
         <w:lastRenderedPageBreak/>
-        <w:t>Е</w:t>
-      </w:r>
-      <w:bookmarkStart w:id="5" w:name="_GoBack"/>
-      <w:bookmarkEnd w:id="5"/>
-      <w:r>
-        <w:t>сли требуется скопировать полученный результат для дальнейших манипуляций, то для этого достаточно нажать один раз левой кнопкой мыши на кнопке «Копировать результат» (рисунок 24).</w:t>
-      </w:r>
-      <w:r>
-        <w:t xml:space="preserve"> Содержимое поля «Результат шифрования»</w:t>
+        <w:t>«Результат шифрования»</w:t>
       </w:r>
       <w:r>
         <w:t>, предоставленное в виде текста,</w:t>
@@ -2406,6 +2769,12 @@
       <w:r>
         <w:t>нажмите правую кнопку мыши для вызова контекстного меню, найдите пункт «Вставить». По нажатию на пункт «Вставить» содержимое буфера обмена будет скопировано в указанном Вами месте.</w:t>
       </w:r>
+    </w:p>
+    <w:p>
+      <w:pPr>
+        <w:pStyle w:val="a9"/>
+        <w:ind w:firstLine="708"/>
+      </w:pPr>
     </w:p>
     <w:p>
       <w:pPr>
@@ -2415,8 +2784,8 @@
       <w:r>
         <w:lastRenderedPageBreak/>
         <w:pict>
-          <v:shape id="_x0000_i1048" type="#_x0000_t75" style="width:480.6pt;height:579pt">
-            <v:imagedata r:id="rId30" o:title="8"/>
+          <v:shape id="_x0000_i1188" type="#_x0000_t75" style="width:480.6pt;height:579pt">
+            <v:imagedata r:id="rId31" o:title="8"/>
           </v:shape>
         </w:pict>
       </w:r>
@@ -2451,14 +2820,14 @@
           <w:color w:val="auto"/>
         </w:rPr>
       </w:pPr>
-      <w:bookmarkStart w:id="6" w:name="_Toc511682461"/>
+      <w:bookmarkStart w:id="6" w:name="_Toc515323711"/>
       <w:r>
         <w:rPr>
           <w:rFonts w:ascii="Times New Roman" w:hAnsi="Times New Roman" w:cs="Times New Roman"/>
           <w:color w:val="auto"/>
         </w:rPr>
         <w:lastRenderedPageBreak/>
-        <w:t>Заключение</w:t>
+        <w:t>ЗАКЛЮЧЕНИЕ</w:t>
       </w:r>
       <w:bookmarkEnd w:id="6"/>
     </w:p>
@@ -2471,7 +2840,7 @@
       </w:r>
     </w:p>
     <w:sectPr>
-      <w:footerReference w:type="default" r:id="rId31"/>
+      <w:footerReference w:type="default" r:id="rId32"/>
       <w:pgSz w:w="11906" w:h="16838"/>
       <w:pgMar w:top="1134" w:right="567" w:bottom="1134" w:left="1701" w:header="709" w:footer="709" w:gutter="0"/>
       <w:cols w:space="708"/>
@@ -2511,59 +2880,34 @@
 <w:ftr xmlns:wpc="http://schemas.microsoft.com/office/word/2010/wordprocessingCanvas" xmlns:cx="http://schemas.microsoft.com/office/drawing/2014/chartex" xmlns:cx1="http://schemas.microsoft.com/office/drawing/2015/9/8/chartex" xmlns:mc="http://schemas.openxmlformats.org/markup-compatibility/2006" xmlns:o="urn:schemas-microsoft-com:office:office" xmlns:r="http://schemas.openxmlformats.org/officeDocument/2006/relationships" xmlns:m="http://schemas.openxmlformats.org/officeDocument/2006/math" xmlns:v="urn:schemas-microsoft-com:vml" xmlns:wp14="http://schemas.microsoft.com/office/word/2010/wordprocessingDrawing" xmlns:wp="http://schemas.openxmlformats.org/drawingml/2006/wordprocessingDrawing" xmlns:w10="urn:schemas-microsoft-com:office:word" xmlns:w="http://schemas.openxmlformats.org/wordprocessingml/2006/main" xmlns:w14="http://schemas.microsoft.com/office/word/2010/wordml" xmlns:w15="http://schemas.microsoft.com/office/word/2012/wordml" xmlns:w16se="http://schemas.microsoft.com/office/word/2015/wordml/symex" xmlns:wpg="http://schemas.microsoft.com/office/word/2010/wordprocessingGroup" xmlns:wpi="http://schemas.microsoft.com/office/word/2010/wordprocessingInk" xmlns:wne="http://schemas.microsoft.com/office/word/2006/wordml" xmlns:wps="http://schemas.microsoft.com/office/word/2010/wordprocessingShape" mc:Ignorable="w14 w15 w16se wp14">
   <w:sdt>
     <w:sdtPr>
-      <w:rPr>
-        <w:rFonts w:ascii="Times New Roman" w:hAnsi="Times New Roman" w:cs="Times New Roman"/>
-      </w:rPr>
-      <w:id w:val="268355665"/>
+      <w:id w:val="1603063117"/>
       <w:docPartObj>
         <w:docPartGallery w:val="Page Numbers (Bottom of Page)"/>
         <w:docPartUnique/>
       </w:docPartObj>
     </w:sdtPr>
-    <w:sdtEndPr/>
     <w:sdtContent>
       <w:p>
         <w:pPr>
           <w:pStyle w:val="a5"/>
-          <w:jc w:val="right"/>
-          <w:rPr>
-            <w:rFonts w:ascii="Times New Roman" w:hAnsi="Times New Roman" w:cs="Times New Roman"/>
-          </w:rPr>
+          <w:jc w:val="center"/>
         </w:pPr>
         <w:r>
-          <w:rPr>
-            <w:rFonts w:ascii="Times New Roman" w:hAnsi="Times New Roman" w:cs="Times New Roman"/>
-            <w:sz w:val="24"/>
-          </w:rPr>
           <w:fldChar w:fldCharType="begin"/>
         </w:r>
         <w:r>
-          <w:rPr>
-            <w:rFonts w:ascii="Times New Roman" w:hAnsi="Times New Roman" w:cs="Times New Roman"/>
-            <w:sz w:val="24"/>
-          </w:rPr>
           <w:instrText>PAGE   \* MERGEFORMAT</w:instrText>
         </w:r>
         <w:r>
-          <w:rPr>
-            <w:rFonts w:ascii="Times New Roman" w:hAnsi="Times New Roman" w:cs="Times New Roman"/>
-            <w:sz w:val="24"/>
-          </w:rPr>
           <w:fldChar w:fldCharType="separate"/>
         </w:r>
         <w:r>
           <w:rPr>
-            <w:rFonts w:ascii="Times New Roman" w:hAnsi="Times New Roman" w:cs="Times New Roman"/>
             <w:noProof/>
-            <w:sz w:val="24"/>
           </w:rPr>
-          <w:t>21</w:t>
+          <w:t>7</w:t>
         </w:r>
         <w:r>
-          <w:rPr>
-            <w:rFonts w:ascii="Times New Roman" w:hAnsi="Times New Roman" w:cs="Times New Roman"/>
-            <w:sz w:val="24"/>
-          </w:rPr>
           <w:fldChar w:fldCharType="end"/>
         </w:r>
       </w:p>
@@ -2600,6 +2944,195 @@
     </w:p>
   </w:footnote>
 </w:footnotes>
+</file>
+
+<file path=word/numbering.xml><?xml version="1.0" encoding="utf-8"?>
+<w:numbering xmlns:wpc="http://schemas.microsoft.com/office/word/2010/wordprocessingCanvas" xmlns:cx="http://schemas.microsoft.com/office/drawing/2014/chartex" xmlns:cx1="http://schemas.microsoft.com/office/drawing/2015/9/8/chartex" xmlns:mc="http://schemas.openxmlformats.org/markup-compatibility/2006" xmlns:o="urn:schemas-microsoft-com:office:office" xmlns:r="http://schemas.openxmlformats.org/officeDocument/2006/relationships" xmlns:m="http://schemas.openxmlformats.org/officeDocument/2006/math" xmlns:v="urn:schemas-microsoft-com:vml" xmlns:wp14="http://schemas.microsoft.com/office/word/2010/wordprocessingDrawing" xmlns:wp="http://schemas.openxmlformats.org/drawingml/2006/wordprocessingDrawing" xmlns:w10="urn:schemas-microsoft-com:office:word" xmlns:w="http://schemas.openxmlformats.org/wordprocessingml/2006/main" xmlns:w14="http://schemas.microsoft.com/office/word/2010/wordml" xmlns:w15="http://schemas.microsoft.com/office/word/2012/wordml" xmlns:w16se="http://schemas.microsoft.com/office/word/2015/wordml/symex" xmlns:wpg="http://schemas.microsoft.com/office/word/2010/wordprocessingGroup" xmlns:wpi="http://schemas.microsoft.com/office/word/2010/wordprocessingInk" xmlns:wne="http://schemas.microsoft.com/office/word/2006/wordml" xmlns:wps="http://schemas.microsoft.com/office/word/2010/wordprocessingShape" mc:Ignorable="w14 w15 w16se wp14">
+  <w:abstractNum w:abstractNumId="0" w15:restartNumberingAfterBreak="0">
+    <w:nsid w:val="24574962"/>
+    <w:multiLevelType w:val="hybridMultilevel"/>
+    <w:tmpl w:val="73DADED2"/>
+    <w:lvl w:ilvl="0" w:tplc="51C8C1A6">
+      <w:start w:val="1"/>
+      <w:numFmt w:val="decimal"/>
+      <w:lvlText w:val="%1."/>
+      <w:lvlJc w:val="left"/>
+      <w:pPr>
+        <w:ind w:left="1069" w:hanging="360"/>
+      </w:pPr>
+      <w:rPr>
+        <w:rFonts w:hint="default"/>
+      </w:rPr>
+    </w:lvl>
+    <w:lvl w:ilvl="1" w:tplc="04190019" w:tentative="1">
+      <w:start w:val="1"/>
+      <w:numFmt w:val="lowerLetter"/>
+      <w:lvlText w:val="%2."/>
+      <w:lvlJc w:val="left"/>
+      <w:pPr>
+        <w:ind w:left="1789" w:hanging="360"/>
+      </w:pPr>
+    </w:lvl>
+    <w:lvl w:ilvl="2" w:tplc="0419001B" w:tentative="1">
+      <w:start w:val="1"/>
+      <w:numFmt w:val="lowerRoman"/>
+      <w:lvlText w:val="%3."/>
+      <w:lvlJc w:val="right"/>
+      <w:pPr>
+        <w:ind w:left="2509" w:hanging="180"/>
+      </w:pPr>
+    </w:lvl>
+    <w:lvl w:ilvl="3" w:tplc="0419000F" w:tentative="1">
+      <w:start w:val="1"/>
+      <w:numFmt w:val="decimal"/>
+      <w:lvlText w:val="%4."/>
+      <w:lvlJc w:val="left"/>
+      <w:pPr>
+        <w:ind w:left="3229" w:hanging="360"/>
+      </w:pPr>
+    </w:lvl>
+    <w:lvl w:ilvl="4" w:tplc="04190019" w:tentative="1">
+      <w:start w:val="1"/>
+      <w:numFmt w:val="lowerLetter"/>
+      <w:lvlText w:val="%5."/>
+      <w:lvlJc w:val="left"/>
+      <w:pPr>
+        <w:ind w:left="3949" w:hanging="360"/>
+      </w:pPr>
+    </w:lvl>
+    <w:lvl w:ilvl="5" w:tplc="0419001B" w:tentative="1">
+      <w:start w:val="1"/>
+      <w:numFmt w:val="lowerRoman"/>
+      <w:lvlText w:val="%6."/>
+      <w:lvlJc w:val="right"/>
+      <w:pPr>
+        <w:ind w:left="4669" w:hanging="180"/>
+      </w:pPr>
+    </w:lvl>
+    <w:lvl w:ilvl="6" w:tplc="0419000F" w:tentative="1">
+      <w:start w:val="1"/>
+      <w:numFmt w:val="decimal"/>
+      <w:lvlText w:val="%7."/>
+      <w:lvlJc w:val="left"/>
+      <w:pPr>
+        <w:ind w:left="5389" w:hanging="360"/>
+      </w:pPr>
+    </w:lvl>
+    <w:lvl w:ilvl="7" w:tplc="04190019" w:tentative="1">
+      <w:start w:val="1"/>
+      <w:numFmt w:val="lowerLetter"/>
+      <w:lvlText w:val="%8."/>
+      <w:lvlJc w:val="left"/>
+      <w:pPr>
+        <w:ind w:left="6109" w:hanging="360"/>
+      </w:pPr>
+    </w:lvl>
+    <w:lvl w:ilvl="8" w:tplc="0419001B" w:tentative="1">
+      <w:start w:val="1"/>
+      <w:numFmt w:val="lowerRoman"/>
+      <w:lvlText w:val="%9."/>
+      <w:lvlJc w:val="right"/>
+      <w:pPr>
+        <w:ind w:left="6829" w:hanging="180"/>
+      </w:pPr>
+    </w:lvl>
+  </w:abstractNum>
+  <w:abstractNum w:abstractNumId="1" w15:restartNumberingAfterBreak="0">
+    <w:nsid w:val="5F272A6F"/>
+    <w:multiLevelType w:val="hybridMultilevel"/>
+    <w:tmpl w:val="FD8A3D3A"/>
+    <w:lvl w:ilvl="0" w:tplc="0419000F">
+      <w:start w:val="1"/>
+      <w:numFmt w:val="decimal"/>
+      <w:lvlText w:val="%1."/>
+      <w:lvlJc w:val="left"/>
+      <w:pPr>
+        <w:ind w:left="720" w:hanging="360"/>
+      </w:pPr>
+      <w:rPr>
+        <w:rFonts w:hint="default"/>
+      </w:rPr>
+    </w:lvl>
+    <w:lvl w:ilvl="1" w:tplc="04190019" w:tentative="1">
+      <w:start w:val="1"/>
+      <w:numFmt w:val="lowerLetter"/>
+      <w:lvlText w:val="%2."/>
+      <w:lvlJc w:val="left"/>
+      <w:pPr>
+        <w:ind w:left="1440" w:hanging="360"/>
+      </w:pPr>
+    </w:lvl>
+    <w:lvl w:ilvl="2" w:tplc="0419001B" w:tentative="1">
+      <w:start w:val="1"/>
+      <w:numFmt w:val="lowerRoman"/>
+      <w:lvlText w:val="%3."/>
+      <w:lvlJc w:val="right"/>
+      <w:pPr>
+        <w:ind w:left="2160" w:hanging="180"/>
+      </w:pPr>
+    </w:lvl>
+    <w:lvl w:ilvl="3" w:tplc="0419000F" w:tentative="1">
+      <w:start w:val="1"/>
+      <w:numFmt w:val="decimal"/>
+      <w:lvlText w:val="%4."/>
+      <w:lvlJc w:val="left"/>
+      <w:pPr>
+        <w:ind w:left="2880" w:hanging="360"/>
+      </w:pPr>
+    </w:lvl>
+    <w:lvl w:ilvl="4" w:tplc="04190019" w:tentative="1">
+      <w:start w:val="1"/>
+      <w:numFmt w:val="lowerLetter"/>
+      <w:lvlText w:val="%5."/>
+      <w:lvlJc w:val="left"/>
+      <w:pPr>
+        <w:ind w:left="3600" w:hanging="360"/>
+      </w:pPr>
+    </w:lvl>
+    <w:lvl w:ilvl="5" w:tplc="0419001B" w:tentative="1">
+      <w:start w:val="1"/>
+      <w:numFmt w:val="lowerRoman"/>
+      <w:lvlText w:val="%6."/>
+      <w:lvlJc w:val="right"/>
+      <w:pPr>
+        <w:ind w:left="4320" w:hanging="180"/>
+      </w:pPr>
+    </w:lvl>
+    <w:lvl w:ilvl="6" w:tplc="0419000F" w:tentative="1">
+      <w:start w:val="1"/>
+      <w:numFmt w:val="decimal"/>
+      <w:lvlText w:val="%7."/>
+      <w:lvlJc w:val="left"/>
+      <w:pPr>
+        <w:ind w:left="5040" w:hanging="360"/>
+      </w:pPr>
+    </w:lvl>
+    <w:lvl w:ilvl="7" w:tplc="04190019" w:tentative="1">
+      <w:start w:val="1"/>
+      <w:numFmt w:val="lowerLetter"/>
+      <w:lvlText w:val="%8."/>
+      <w:lvlJc w:val="left"/>
+      <w:pPr>
+        <w:ind w:left="5760" w:hanging="360"/>
+      </w:pPr>
+    </w:lvl>
+    <w:lvl w:ilvl="8" w:tplc="0419001B" w:tentative="1">
+      <w:start w:val="1"/>
+      <w:numFmt w:val="lowerRoman"/>
+      <w:lvlText w:val="%9."/>
+      <w:lvlJc w:val="right"/>
+      <w:pPr>
+        <w:ind w:left="6480" w:hanging="180"/>
+      </w:pPr>
+    </w:lvl>
+  </w:abstractNum>
+  <w:num w:numId="1">
+    <w:abstractNumId w:val="1"/>
+  </w:num>
+  <w:num w:numId="2">
+    <w:abstractNumId w:val="0"/>
+  </w:num>
+</w:numbering>
 </file>
 
 <file path=word/styles.xml><?xml version="1.0" encoding="utf-8"?>
@@ -3021,7 +3554,6 @@
   <w:style w:type="character" w:default="1" w:styleId="a0">
     <w:name w:val="Default Paragraph Font"/>
     <w:uiPriority w:val="1"/>
-    <w:semiHidden/>
     <w:unhideWhenUsed/>
   </w:style>
   <w:style w:type="table" w:default="1" w:styleId="a1">
@@ -3439,7 +3971,7 @@
 </file>
 
 <file path=customXml/itemProps1.xml><?xml version="1.0" encoding="utf-8"?>
-<ds:datastoreItem xmlns:ds="http://schemas.openxmlformats.org/officeDocument/2006/customXml" ds:itemID="{465F730D-EA6E-4270-AFBB-55776E7C42D9}">
+<ds:datastoreItem xmlns:ds="http://schemas.openxmlformats.org/officeDocument/2006/customXml" ds:itemID="{3654D197-7F7F-4AA7-AA6E-6CF14C21FC12}">
   <ds:schemaRefs>
     <ds:schemaRef ds:uri="http://schemas.openxmlformats.org/officeDocument/2006/bibliography"/>
   </ds:schemaRefs>

</xml_diff>